<commit_message>
Updated write-up for problem1
</commit_message>
<xml_diff>
--- a/assignment_p6.docx
+++ b/assignment_p6.docx
@@ -1,6 +1,6 @@
 
 <file path=word/document.xml><?xml version="1.0" encoding="utf-8"?>
-<w:document xmlns:wpc="http://schemas.microsoft.com/office/word/2010/wordprocessingCanvas" xmlns:cx="http://schemas.microsoft.com/office/drawing/2014/chartex" xmlns:cx1="http://schemas.microsoft.com/office/drawing/2015/9/8/chartex" xmlns:mc="http://schemas.openxmlformats.org/markup-compatibility/2006" xmlns:o="urn:schemas-microsoft-com:office:office" xmlns:r="http://schemas.openxmlformats.org/officeDocument/2006/relationships" xmlns:m="http://schemas.openxmlformats.org/officeDocument/2006/math" xmlns:v="urn:schemas-microsoft-com:vml" xmlns:wp14="http://schemas.microsoft.com/office/word/2010/wordprocessingDrawing" xmlns:wp="http://schemas.openxmlformats.org/drawingml/2006/wordprocessingDrawing" xmlns:w10="urn:schemas-microsoft-com:office:word" xmlns:w="http://schemas.openxmlformats.org/wordprocessingml/2006/main" xmlns:w14="http://schemas.microsoft.com/office/word/2010/wordml" xmlns:w15="http://schemas.microsoft.com/office/word/2012/wordml" xmlns:w16se="http://schemas.microsoft.com/office/word/2015/wordml/symex" xmlns:wpg="http://schemas.microsoft.com/office/word/2010/wordprocessingGroup" xmlns:wpi="http://schemas.microsoft.com/office/word/2010/wordprocessingInk" xmlns:wne="http://schemas.microsoft.com/office/word/2006/wordml" xmlns:wps="http://schemas.microsoft.com/office/word/2010/wordprocessingShape" mc:Ignorable="w14 w15 w16se wp14">
+<w:document xmlns:wpc="http://schemas.microsoft.com/office/word/2010/wordprocessingCanvas" xmlns:mc="http://schemas.openxmlformats.org/markup-compatibility/2006" xmlns:o="urn:schemas-microsoft-com:office:office" xmlns:r="http://schemas.openxmlformats.org/officeDocument/2006/relationships" xmlns:m="http://schemas.openxmlformats.org/officeDocument/2006/math" xmlns:v="urn:schemas-microsoft-com:vml" xmlns:wp14="http://schemas.microsoft.com/office/word/2010/wordprocessingDrawing" xmlns:wp="http://schemas.openxmlformats.org/drawingml/2006/wordprocessingDrawing" xmlns:w10="urn:schemas-microsoft-com:office:word" xmlns:w="http://schemas.openxmlformats.org/wordprocessingml/2006/main" xmlns:w14="http://schemas.microsoft.com/office/word/2010/wordml" xmlns:w15="http://schemas.microsoft.com/office/word/2012/wordml" xmlns:wpg="http://schemas.microsoft.com/office/word/2010/wordprocessingGroup" xmlns:wpi="http://schemas.microsoft.com/office/word/2010/wordprocessingInk" xmlns:wne="http://schemas.microsoft.com/office/word/2006/wordml" xmlns:wps="http://schemas.microsoft.com/office/word/2010/wordprocessingShape" mc:Ignorable="w14 w15 wp14">
   <w:body>
     <w:p>
       <w:pPr>
@@ -21,11 +21,46 @@
       </w:pPr>
       <w:r>
         <w:t>Part 6 Report</w:t>
+      </w:r>
+    </w:p>
+    <w:p>
+      <w:pPr>
+        <w:rPr>
+          <w:b/>
+          <w:sz w:val="26"/>
+          <w:szCs w:val="26"/>
+        </w:rPr>
+      </w:pPr>
+      <w:r>
+        <w:rPr>
+          <w:b/>
+          <w:sz w:val="26"/>
+          <w:szCs w:val="26"/>
+        </w:rPr>
+        <w:t xml:space="preserve">Problem 1: </w:t>
+      </w:r>
+    </w:p>
+    <w:p>
+      <w:r>
+        <w:t xml:space="preserve">Description of problem 1: Find a prime path from one </w:t>
+      </w:r>
+      <w:proofErr w:type="gramStart"/>
+      <w:r>
+        <w:t>number(</w:t>
+      </w:r>
+      <w:proofErr w:type="gramEnd"/>
+      <w:r>
+        <w:t xml:space="preserve">argument #1) to another(argument #2). The path must only contain prime numbers. Adjacent numbers can only differ by one digit, anywhere in the number. Find the shortest path possible using breadth-first search. Don't visit the same node twice. </w:t>
       </w:r>
     </w:p>
     <w:p>
       <w:bookmarkStart w:id="0" w:name="_GoBack"/>
       <w:bookmarkEnd w:id="0"/>
+    </w:p>
+    <w:p>
+      <w:r>
+        <w:t>Description of algorithm used: Take each digit of the first argument, and find all the primes that can be generated by altering just that one digit. Do the same for all the digits. This is the first layer. Then, take each of the newly generated primes (pop them off the queue), and expand them again by generating all the primes that can be generated by changing one digit at a time. Keep traversing all the layers until the goal node is reached.</w:t>
+      </w:r>
     </w:p>
     <w:sectPr>
       <w:headerReference w:type="default" r:id="rId7"/>
@@ -39,7 +74,7 @@
 </file>
 
 <file path=word/endnotes.xml><?xml version="1.0" encoding="utf-8"?>
-<w:endnotes xmlns:wpc="http://schemas.microsoft.com/office/word/2010/wordprocessingCanvas" xmlns:cx="http://schemas.microsoft.com/office/drawing/2014/chartex" xmlns:cx1="http://schemas.microsoft.com/office/drawing/2015/9/8/chartex" xmlns:mc="http://schemas.openxmlformats.org/markup-compatibility/2006" xmlns:o="urn:schemas-microsoft-com:office:office" xmlns:r="http://schemas.openxmlformats.org/officeDocument/2006/relationships" xmlns:m="http://schemas.openxmlformats.org/officeDocument/2006/math" xmlns:v="urn:schemas-microsoft-com:vml" xmlns:wp14="http://schemas.microsoft.com/office/word/2010/wordprocessingDrawing" xmlns:wp="http://schemas.openxmlformats.org/drawingml/2006/wordprocessingDrawing" xmlns:w10="urn:schemas-microsoft-com:office:word" xmlns:w="http://schemas.openxmlformats.org/wordprocessingml/2006/main" xmlns:w14="http://schemas.microsoft.com/office/word/2010/wordml" xmlns:w15="http://schemas.microsoft.com/office/word/2012/wordml" xmlns:w16se="http://schemas.microsoft.com/office/word/2015/wordml/symex" xmlns:wpg="http://schemas.microsoft.com/office/word/2010/wordprocessingGroup" xmlns:wpi="http://schemas.microsoft.com/office/word/2010/wordprocessingInk" xmlns:wne="http://schemas.microsoft.com/office/word/2006/wordml" xmlns:wps="http://schemas.microsoft.com/office/word/2010/wordprocessingShape" mc:Ignorable="w14 w15 w16se wp14">
+<w:endnotes xmlns:wpc="http://schemas.microsoft.com/office/word/2010/wordprocessingCanvas" xmlns:mc="http://schemas.openxmlformats.org/markup-compatibility/2006" xmlns:o="urn:schemas-microsoft-com:office:office" xmlns:r="http://schemas.openxmlformats.org/officeDocument/2006/relationships" xmlns:m="http://schemas.openxmlformats.org/officeDocument/2006/math" xmlns:v="urn:schemas-microsoft-com:vml" xmlns:wp14="http://schemas.microsoft.com/office/word/2010/wordprocessingDrawing" xmlns:wp="http://schemas.openxmlformats.org/drawingml/2006/wordprocessingDrawing" xmlns:w10="urn:schemas-microsoft-com:office:word" xmlns:w="http://schemas.openxmlformats.org/wordprocessingml/2006/main" xmlns:w14="http://schemas.microsoft.com/office/word/2010/wordml" xmlns:w15="http://schemas.microsoft.com/office/word/2012/wordml" xmlns:wpg="http://schemas.microsoft.com/office/word/2010/wordprocessingGroup" xmlns:wpi="http://schemas.microsoft.com/office/word/2010/wordprocessingInk" xmlns:wne="http://schemas.microsoft.com/office/word/2006/wordml" xmlns:wps="http://schemas.microsoft.com/office/word/2010/wordprocessingShape" mc:Ignorable="w14 w15 wp14">
   <w:endnote w:type="separator" w:id="-1">
     <w:p>
       <w:pPr>
@@ -64,7 +99,7 @@
 </file>
 
 <file path=word/footnotes.xml><?xml version="1.0" encoding="utf-8"?>
-<w:footnotes xmlns:wpc="http://schemas.microsoft.com/office/word/2010/wordprocessingCanvas" xmlns:cx="http://schemas.microsoft.com/office/drawing/2014/chartex" xmlns:cx1="http://schemas.microsoft.com/office/drawing/2015/9/8/chartex" xmlns:mc="http://schemas.openxmlformats.org/markup-compatibility/2006" xmlns:o="urn:schemas-microsoft-com:office:office" xmlns:r="http://schemas.openxmlformats.org/officeDocument/2006/relationships" xmlns:m="http://schemas.openxmlformats.org/officeDocument/2006/math" xmlns:v="urn:schemas-microsoft-com:vml" xmlns:wp14="http://schemas.microsoft.com/office/word/2010/wordprocessingDrawing" xmlns:wp="http://schemas.openxmlformats.org/drawingml/2006/wordprocessingDrawing" xmlns:w10="urn:schemas-microsoft-com:office:word" xmlns:w="http://schemas.openxmlformats.org/wordprocessingml/2006/main" xmlns:w14="http://schemas.microsoft.com/office/word/2010/wordml" xmlns:w15="http://schemas.microsoft.com/office/word/2012/wordml" xmlns:w16se="http://schemas.microsoft.com/office/word/2015/wordml/symex" xmlns:wpg="http://schemas.microsoft.com/office/word/2010/wordprocessingGroup" xmlns:wpi="http://schemas.microsoft.com/office/word/2010/wordprocessingInk" xmlns:wne="http://schemas.microsoft.com/office/word/2006/wordml" xmlns:wps="http://schemas.microsoft.com/office/word/2010/wordprocessingShape" mc:Ignorable="w14 w15 w16se wp14">
+<w:footnotes xmlns:wpc="http://schemas.microsoft.com/office/word/2010/wordprocessingCanvas" xmlns:mc="http://schemas.openxmlformats.org/markup-compatibility/2006" xmlns:o="urn:schemas-microsoft-com:office:office" xmlns:r="http://schemas.openxmlformats.org/officeDocument/2006/relationships" xmlns:m="http://schemas.openxmlformats.org/officeDocument/2006/math" xmlns:v="urn:schemas-microsoft-com:vml" xmlns:wp14="http://schemas.microsoft.com/office/word/2010/wordprocessingDrawing" xmlns:wp="http://schemas.openxmlformats.org/drawingml/2006/wordprocessingDrawing" xmlns:w10="urn:schemas-microsoft-com:office:word" xmlns:w="http://schemas.openxmlformats.org/wordprocessingml/2006/main" xmlns:w14="http://schemas.microsoft.com/office/word/2010/wordml" xmlns:w15="http://schemas.microsoft.com/office/word/2012/wordml" xmlns:wpg="http://schemas.microsoft.com/office/word/2010/wordprocessingGroup" xmlns:wpi="http://schemas.microsoft.com/office/word/2010/wordprocessingInk" xmlns:wne="http://schemas.microsoft.com/office/word/2006/wordml" xmlns:wps="http://schemas.microsoft.com/office/word/2010/wordprocessingShape" mc:Ignorable="w14 w15 wp14">
   <w:footnote w:type="separator" w:id="-1">
     <w:p>
       <w:pPr>
@@ -89,13 +124,18 @@
 </file>
 
 <file path=word/header1.xml><?xml version="1.0" encoding="utf-8"?>
-<w:hdr xmlns:wpc="http://schemas.microsoft.com/office/word/2010/wordprocessingCanvas" xmlns:cx="http://schemas.microsoft.com/office/drawing/2014/chartex" xmlns:cx1="http://schemas.microsoft.com/office/drawing/2015/9/8/chartex" xmlns:mc="http://schemas.openxmlformats.org/markup-compatibility/2006" xmlns:o="urn:schemas-microsoft-com:office:office" xmlns:r="http://schemas.openxmlformats.org/officeDocument/2006/relationships" xmlns:m="http://schemas.openxmlformats.org/officeDocument/2006/math" xmlns:v="urn:schemas-microsoft-com:vml" xmlns:wp14="http://schemas.microsoft.com/office/word/2010/wordprocessingDrawing" xmlns:wp="http://schemas.openxmlformats.org/drawingml/2006/wordprocessingDrawing" xmlns:w10="urn:schemas-microsoft-com:office:word" xmlns:w="http://schemas.openxmlformats.org/wordprocessingml/2006/main" xmlns:w14="http://schemas.microsoft.com/office/word/2010/wordml" xmlns:w15="http://schemas.microsoft.com/office/word/2012/wordml" xmlns:w16se="http://schemas.microsoft.com/office/word/2015/wordml/symex" xmlns:wpg="http://schemas.microsoft.com/office/word/2010/wordprocessingGroup" xmlns:wpi="http://schemas.microsoft.com/office/word/2010/wordprocessingInk" xmlns:wne="http://schemas.microsoft.com/office/word/2006/wordml" xmlns:wps="http://schemas.microsoft.com/office/word/2010/wordprocessingShape" mc:Ignorable="w14 w15 w16se wp14">
+<w:hdr xmlns:wpc="http://schemas.microsoft.com/office/word/2010/wordprocessingCanvas" xmlns:mc="http://schemas.openxmlformats.org/markup-compatibility/2006" xmlns:o="urn:schemas-microsoft-com:office:office" xmlns:r="http://schemas.openxmlformats.org/officeDocument/2006/relationships" xmlns:m="http://schemas.openxmlformats.org/officeDocument/2006/math" xmlns:v="urn:schemas-microsoft-com:vml" xmlns:wp14="http://schemas.microsoft.com/office/word/2010/wordprocessingDrawing" xmlns:wp="http://schemas.openxmlformats.org/drawingml/2006/wordprocessingDrawing" xmlns:w10="urn:schemas-microsoft-com:office:word" xmlns:w="http://schemas.openxmlformats.org/wordprocessingml/2006/main" xmlns:w14="http://schemas.microsoft.com/office/word/2010/wordml" xmlns:w15="http://schemas.microsoft.com/office/word/2012/wordml" xmlns:wpg="http://schemas.microsoft.com/office/word/2010/wordprocessingGroup" xmlns:wpi="http://schemas.microsoft.com/office/word/2010/wordprocessingInk" xmlns:wne="http://schemas.microsoft.com/office/word/2006/wordml" xmlns:wps="http://schemas.microsoft.com/office/word/2010/wordprocessingShape" mc:Ignorable="w14 w15 wp14">
   <w:p>
     <w:pPr>
       <w:pStyle w:val="Header"/>
     </w:pPr>
-    <w:r>
-      <w:t>Lingyi Kong</w:t>
+    <w:proofErr w:type="spellStart"/>
+    <w:r>
+      <w:t>Lingyi</w:t>
+    </w:r>
+    <w:proofErr w:type="spellEnd"/>
+    <w:r>
+      <w:t xml:space="preserve"> Kong</w:t>
     </w:r>
     <w:r>
       <w:tab/>
@@ -120,7 +160,15 @@
       <w:pStyle w:val="Header"/>
     </w:pPr>
     <w:r>
-      <w:t>Utkrisht Chennanchetty Ra</w:t>
+      <w:t xml:space="preserve">Utkrisht </w:t>
+    </w:r>
+    <w:proofErr w:type="spellStart"/>
+    <w:r>
+      <w:t>Chennanchetty</w:t>
+    </w:r>
+    <w:proofErr w:type="spellEnd"/>
+    <w:r>
+      <w:t xml:space="preserve"> Ra</w:t>
     </w:r>
     <w:r>
       <w:tab/>
@@ -142,8 +190,13 @@
     <w:pPr>
       <w:pStyle w:val="Header"/>
     </w:pPr>
-    <w:r>
-      <w:t>Yinji Lu</w:t>
+    <w:proofErr w:type="spellStart"/>
+    <w:r>
+      <w:t>Yinji</w:t>
+    </w:r>
+    <w:proofErr w:type="spellEnd"/>
+    <w:r>
+      <w:t xml:space="preserve"> Lu</w:t>
     </w:r>
     <w:r>
       <w:tab/>
@@ -167,7 +220,7 @@
 </file>
 
 <file path=word/numbering.xml><?xml version="1.0" encoding="utf-8"?>
-<w:numbering xmlns:wpc="http://schemas.microsoft.com/office/word/2010/wordprocessingCanvas" xmlns:cx="http://schemas.microsoft.com/office/drawing/2014/chartex" xmlns:cx1="http://schemas.microsoft.com/office/drawing/2015/9/8/chartex" xmlns:mc="http://schemas.openxmlformats.org/markup-compatibility/2006" xmlns:o="urn:schemas-microsoft-com:office:office" xmlns:r="http://schemas.openxmlformats.org/officeDocument/2006/relationships" xmlns:m="http://schemas.openxmlformats.org/officeDocument/2006/math" xmlns:v="urn:schemas-microsoft-com:vml" xmlns:wp14="http://schemas.microsoft.com/office/word/2010/wordprocessingDrawing" xmlns:wp="http://schemas.openxmlformats.org/drawingml/2006/wordprocessingDrawing" xmlns:w10="urn:schemas-microsoft-com:office:word" xmlns:w="http://schemas.openxmlformats.org/wordprocessingml/2006/main" xmlns:w14="http://schemas.microsoft.com/office/word/2010/wordml" xmlns:w15="http://schemas.microsoft.com/office/word/2012/wordml" xmlns:w16se="http://schemas.microsoft.com/office/word/2015/wordml/symex" xmlns:wpg="http://schemas.microsoft.com/office/word/2010/wordprocessingGroup" xmlns:wpi="http://schemas.microsoft.com/office/word/2010/wordprocessingInk" xmlns:wne="http://schemas.microsoft.com/office/word/2006/wordml" xmlns:wps="http://schemas.microsoft.com/office/word/2010/wordprocessingShape" mc:Ignorable="w14 w15 w16se wp14">
+<w:numbering xmlns:wpc="http://schemas.microsoft.com/office/word/2010/wordprocessingCanvas" xmlns:mc="http://schemas.openxmlformats.org/markup-compatibility/2006" xmlns:o="urn:schemas-microsoft-com:office:office" xmlns:r="http://schemas.openxmlformats.org/officeDocument/2006/relationships" xmlns:m="http://schemas.openxmlformats.org/officeDocument/2006/math" xmlns:v="urn:schemas-microsoft-com:vml" xmlns:wp14="http://schemas.microsoft.com/office/word/2010/wordprocessingDrawing" xmlns:wp="http://schemas.openxmlformats.org/drawingml/2006/wordprocessingDrawing" xmlns:w10="urn:schemas-microsoft-com:office:word" xmlns:w="http://schemas.openxmlformats.org/wordprocessingml/2006/main" xmlns:w14="http://schemas.microsoft.com/office/word/2010/wordml" xmlns:w15="http://schemas.microsoft.com/office/word/2012/wordml" xmlns:wpg="http://schemas.microsoft.com/office/word/2010/wordprocessingGroup" xmlns:wpi="http://schemas.microsoft.com/office/word/2010/wordprocessingInk" xmlns:wne="http://schemas.microsoft.com/office/word/2006/wordml" xmlns:wps="http://schemas.microsoft.com/office/word/2010/wordprocessingShape" mc:Ignorable="w14 w15 wp14">
   <w:abstractNum w:abstractNumId="0" w15:restartNumberingAfterBreak="0">
     <w:nsid w:val="141F2F81"/>
     <w:multiLevelType w:val="hybridMultilevel"/>
@@ -493,7 +546,7 @@
 </file>
 
 <file path=word/styles.xml><?xml version="1.0" encoding="utf-8"?>
-<w:styles xmlns:mc="http://schemas.openxmlformats.org/markup-compatibility/2006" xmlns:r="http://schemas.openxmlformats.org/officeDocument/2006/relationships" xmlns:w="http://schemas.openxmlformats.org/wordprocessingml/2006/main" xmlns:w14="http://schemas.microsoft.com/office/word/2010/wordml" xmlns:w15="http://schemas.microsoft.com/office/word/2012/wordml" xmlns:w16se="http://schemas.microsoft.com/office/word/2015/wordml/symex" mc:Ignorable="w14 w15 w16se">
+<w:styles xmlns:mc="http://schemas.openxmlformats.org/markup-compatibility/2006" xmlns:r="http://schemas.openxmlformats.org/officeDocument/2006/relationships" xmlns:w="http://schemas.openxmlformats.org/wordprocessingml/2006/main" xmlns:w14="http://schemas.microsoft.com/office/word/2010/wordml" xmlns:w15="http://schemas.microsoft.com/office/word/2012/wordml" mc:Ignorable="w14 w15">
   <w:docDefaults>
     <w:rPrDefault>
       <w:rPr>

</xml_diff>

<commit_message>
part2 and part3 report written
</commit_message>
<xml_diff>
--- a/assignment_p6.docx
+++ b/assignment_p6.docx
@@ -1,6 +1,6 @@
 
 <file path=word/document.xml><?xml version="1.0" encoding="utf-8"?>
-<w:document xmlns:wpc="http://schemas.microsoft.com/office/word/2010/wordprocessingCanvas" xmlns:mc="http://schemas.openxmlformats.org/markup-compatibility/2006" xmlns:o="urn:schemas-microsoft-com:office:office" xmlns:r="http://schemas.openxmlformats.org/officeDocument/2006/relationships" xmlns:m="http://schemas.openxmlformats.org/officeDocument/2006/math" xmlns:v="urn:schemas-microsoft-com:vml" xmlns:wp14="http://schemas.microsoft.com/office/word/2010/wordprocessingDrawing" xmlns:wp="http://schemas.openxmlformats.org/drawingml/2006/wordprocessingDrawing" xmlns:w10="urn:schemas-microsoft-com:office:word" xmlns:w="http://schemas.openxmlformats.org/wordprocessingml/2006/main" xmlns:w14="http://schemas.microsoft.com/office/word/2010/wordml" xmlns:w15="http://schemas.microsoft.com/office/word/2012/wordml" xmlns:wpg="http://schemas.microsoft.com/office/word/2010/wordprocessingGroup" xmlns:wpi="http://schemas.microsoft.com/office/word/2010/wordprocessingInk" xmlns:wne="http://schemas.microsoft.com/office/word/2006/wordml" xmlns:wps="http://schemas.microsoft.com/office/word/2010/wordprocessingShape" mc:Ignorable="w14 w15 wp14">
+<w:document xmlns:wpc="http://schemas.microsoft.com/office/word/2010/wordprocessingCanvas" xmlns:cx="http://schemas.microsoft.com/office/drawing/2014/chartex" xmlns:cx1="http://schemas.microsoft.com/office/drawing/2015/9/8/chartex" xmlns:mc="http://schemas.openxmlformats.org/markup-compatibility/2006" xmlns:o="urn:schemas-microsoft-com:office:office" xmlns:r="http://schemas.openxmlformats.org/officeDocument/2006/relationships" xmlns:m="http://schemas.openxmlformats.org/officeDocument/2006/math" xmlns:v="urn:schemas-microsoft-com:vml" xmlns:wp14="http://schemas.microsoft.com/office/word/2010/wordprocessingDrawing" xmlns:wp="http://schemas.openxmlformats.org/drawingml/2006/wordprocessingDrawing" xmlns:w10="urn:schemas-microsoft-com:office:word" xmlns:w="http://schemas.openxmlformats.org/wordprocessingml/2006/main" xmlns:w14="http://schemas.microsoft.com/office/word/2010/wordml" xmlns:w15="http://schemas.microsoft.com/office/word/2012/wordml" xmlns:w16se="http://schemas.microsoft.com/office/word/2015/wordml/symex" xmlns:wpg="http://schemas.microsoft.com/office/word/2010/wordprocessingGroup" xmlns:wpi="http://schemas.microsoft.com/office/word/2010/wordprocessingInk" xmlns:wne="http://schemas.microsoft.com/office/word/2006/wordml" xmlns:wps="http://schemas.microsoft.com/office/word/2010/wordprocessingShape" mc:Ignorable="w14 w15 w16se wp14">
   <w:body>
     <w:p>
       <w:pPr>
@@ -42,26 +42,282 @@
     </w:p>
     <w:p>
       <w:r>
-        <w:t xml:space="preserve">Description of problem 1: Find a prime path from one </w:t>
-      </w:r>
-      <w:proofErr w:type="gramStart"/>
-      <w:r>
-        <w:t>number(</w:t>
-      </w:r>
-      <w:proofErr w:type="gramEnd"/>
-      <w:r>
-        <w:t xml:space="preserve">argument #1) to another(argument #2). The path must only contain prime numbers. Adjacent numbers can only differ by one digit, anywhere in the number. Find the shortest path possible using breadth-first search. Don't visit the same node twice. </w:t>
-      </w:r>
-    </w:p>
-    <w:p>
+        <w:t xml:space="preserve">Description of problem 1: Find a prime path from one number(argument #1) to another(argument #2). The path must only contain prime numbers. Adjacent numbers can only differ by one digit, anywhere in the number. Find the shortest path possible using breadth-first search. Don't visit the same node twice. </w:t>
+      </w:r>
+    </w:p>
+    <w:p/>
+    <w:p>
+      <w:r>
+        <w:t>Description of algorithm used: Take each digit of the first argument, and find all the primes that can be generated by altering just that one digit. Do the same for all the digits. This is the first layer. Then, take each of the newly generated primes (pop them off the queue), and expand them again by generating all the primes that can be generated by changing one digit at a time. Keep traversing all the layers until the goal node is reached.</w:t>
+      </w:r>
+    </w:p>
+    <w:p/>
+    <w:p/>
+    <w:p>
+      <w:pPr>
+        <w:rPr>
+          <w:b/>
+          <w:sz w:val="26"/>
+          <w:szCs w:val="26"/>
+        </w:rPr>
+      </w:pPr>
+      <w:r>
+        <w:rPr>
+          <w:b/>
+          <w:sz w:val="26"/>
+          <w:szCs w:val="26"/>
+        </w:rPr>
+        <w:t>Problem 2</w:t>
+      </w:r>
+      <w:r>
+        <w:rPr>
+          <w:b/>
+          <w:sz w:val="26"/>
+          <w:szCs w:val="26"/>
+        </w:rPr>
+        <w:t xml:space="preserve">: </w:t>
+      </w:r>
+    </w:p>
+    <w:p>
+      <w:pPr>
+        <w:pStyle w:val="ListParagraph"/>
+        <w:numPr>
+          <w:ilvl w:val="0"/>
+          <w:numId w:val="4"/>
+        </w:numPr>
+      </w:pPr>
+      <w:r>
+        <w:t xml:space="preserve">Algorithm: Depth </w:t>
+      </w:r>
+      <w:r>
+        <w:t>L</w:t>
+      </w:r>
+      <w:r>
+        <w:t xml:space="preserve">imited </w:t>
+      </w:r>
+      <w:r>
+        <w:t>S</w:t>
+      </w:r>
+      <w:r>
+        <w:t>earch</w:t>
+      </w:r>
+    </w:p>
+    <w:p>
+      <w:pPr>
+        <w:pStyle w:val="ListParagraph"/>
+        <w:numPr>
+          <w:ilvl w:val="0"/>
+          <w:numId w:val="4"/>
+        </w:numPr>
+      </w:pPr>
+      <w:r>
+        <w:t>Implementation: Using stack (FILO) data structure to perform depth search. Using a dictionary to keep track of d</w:t>
+      </w:r>
+      <w:r>
+        <w:t xml:space="preserve">iscovery flag as well as depth. </w:t>
+      </w:r>
+      <w:r>
+        <w:t>In this implementation, our depth limit is 5 (with root having depth of 0). Thus our code will terminate one search path if the depth of current path is more than 5</w:t>
+      </w:r>
+    </w:p>
+    <w:p>
+      <w:pPr>
+        <w:pStyle w:val="ListParagraph"/>
+        <w:numPr>
+          <w:ilvl w:val="0"/>
+          <w:numId w:val="4"/>
+        </w:numPr>
+      </w:pPr>
+      <w:r>
+        <w:t>Completeness: In general</w:t>
+      </w:r>
+      <w:r>
+        <w:t xml:space="preserve"> no, </w:t>
+      </w:r>
       <w:bookmarkStart w:id="0" w:name="_GoBack"/>
       <w:bookmarkEnd w:id="0"/>
-    </w:p>
-    <w:p>
-      <w:r>
-        <w:t>Description of algorithm used: Take each digit of the first argument, and find all the primes that can be generated by altering just that one digit. Do the same for all the digits. This is the first layer. Then, take each of the newly generated primes (pop them off the queue), and expand them again by generating all the primes that can be generated by changing one digit at a time. Keep traversing all the layers until the goal node is reached.</w:t>
-      </w:r>
-    </w:p>
+      <w:r>
+        <w:t>yes if</w:t>
+      </w:r>
+      <w:r>
+        <w:t xml:space="preserve"> the length of shortest path is no greater than depth limit</w:t>
+      </w:r>
+    </w:p>
+    <w:p>
+      <w:pPr>
+        <w:pStyle w:val="ListParagraph"/>
+        <w:numPr>
+          <w:ilvl w:val="0"/>
+          <w:numId w:val="4"/>
+        </w:numPr>
+      </w:pPr>
+      <w:r>
+        <w:t>Optimality: In general no, it will only return an optimal path if the length of shortest path is exactly the same as the depth limit</w:t>
+      </w:r>
+    </w:p>
+    <w:p>
+      <w:pPr>
+        <w:pStyle w:val="ListParagraph"/>
+        <w:numPr>
+          <w:ilvl w:val="0"/>
+          <w:numId w:val="4"/>
+        </w:numPr>
+      </w:pPr>
+      <w:r>
+        <w:t>Space Complexity: This is essentially depth first search, so space complexity should be fairly small</w:t>
+      </w:r>
+      <w:r>
+        <w:t>—O(</w:t>
+      </w:r>
+      <w:r>
+        <w:t>b</w:t>
+      </w:r>
+      <w:r>
+        <w:t>l</w:t>
+      </w:r>
+      <w:r>
+        <w:t>)</w:t>
+      </w:r>
+    </w:p>
+    <w:p>
+      <w:pPr>
+        <w:pStyle w:val="ListParagraph"/>
+        <w:numPr>
+          <w:ilvl w:val="0"/>
+          <w:numId w:val="4"/>
+        </w:numPr>
+      </w:pPr>
+      <w:r>
+        <w:t xml:space="preserve">Time Complexity: since the max depth is limited, the </w:t>
+      </w:r>
+      <w:r>
+        <w:t>max number of nodes visited are also capped</w:t>
+      </w:r>
+      <w:r>
+        <w:t>—O(b</w:t>
+      </w:r>
+      <w:r>
+        <w:t>^</w:t>
+      </w:r>
+      <w:r>
+        <w:t>l</w:t>
+      </w:r>
+      <w:r>
+        <w:t>)</w:t>
+      </w:r>
+    </w:p>
+    <w:p>
+      <w:pPr>
+        <w:rPr>
+          <w:b/>
+          <w:sz w:val="26"/>
+          <w:szCs w:val="26"/>
+        </w:rPr>
+      </w:pPr>
+      <w:r>
+        <w:rPr>
+          <w:b/>
+          <w:sz w:val="26"/>
+          <w:szCs w:val="26"/>
+        </w:rPr>
+        <w:t>Problem 3:</w:t>
+      </w:r>
+    </w:p>
+    <w:p>
+      <w:pPr>
+        <w:pStyle w:val="ListParagraph"/>
+        <w:numPr>
+          <w:ilvl w:val="0"/>
+          <w:numId w:val="5"/>
+        </w:numPr>
+      </w:pPr>
+      <w:r>
+        <w:t>Algorithm: Iterative Deepening</w:t>
+      </w:r>
+      <w:r>
+        <w:t xml:space="preserve"> Depth First Search</w:t>
+      </w:r>
+    </w:p>
+    <w:p>
+      <w:pPr>
+        <w:pStyle w:val="ListParagraph"/>
+        <w:numPr>
+          <w:ilvl w:val="0"/>
+          <w:numId w:val="5"/>
+        </w:numPr>
+      </w:pPr>
+      <w:r>
+        <w:t>Implementation: Basic data structure same as Depth Limited Search</w:t>
+      </w:r>
+      <w:r>
+        <w:t>, except we use a for loop to run it over different max depth</w:t>
+      </w:r>
+    </w:p>
+    <w:p>
+      <w:pPr>
+        <w:pStyle w:val="ListParagraph"/>
+        <w:numPr>
+          <w:ilvl w:val="0"/>
+          <w:numId w:val="5"/>
+        </w:numPr>
+      </w:pPr>
+      <w:r>
+        <w:t>Completeness: If length of shortest path is smaller than max depth, then yes</w:t>
+      </w:r>
+    </w:p>
+    <w:p>
+      <w:pPr>
+        <w:pStyle w:val="ListParagraph"/>
+        <w:numPr>
+          <w:ilvl w:val="0"/>
+          <w:numId w:val="5"/>
+        </w:numPr>
+      </w:pPr>
+      <w:r>
+        <w:t>Optimality: whenever it finds a path, it’s optimal</w:t>
+      </w:r>
+    </w:p>
+    <w:p>
+      <w:pPr>
+        <w:pStyle w:val="ListParagraph"/>
+        <w:numPr>
+          <w:ilvl w:val="0"/>
+          <w:numId w:val="5"/>
+        </w:numPr>
+      </w:pPr>
+      <w:r>
+        <w:lastRenderedPageBreak/>
+        <w:t>Space Complexity: For each iteration, its space complexity is the same as depth limited search, thus space complexity is small</w:t>
+      </w:r>
+      <w:r>
+        <w:t>—O(</w:t>
+      </w:r>
+      <w:r>
+        <w:t>bl</w:t>
+      </w:r>
+      <w:r>
+        <w:t>)</w:t>
+      </w:r>
+    </w:p>
+    <w:p>
+      <w:pPr>
+        <w:pStyle w:val="ListParagraph"/>
+        <w:numPr>
+          <w:ilvl w:val="0"/>
+          <w:numId w:val="5"/>
+        </w:numPr>
+      </w:pPr>
+      <w:r>
+        <w:t xml:space="preserve">Time Complexity: It’s a constant proportion to depth limited search, thus </w:t>
+      </w:r>
+      <w:r>
+        <w:t>max number of nodes visited are also capped</w:t>
+      </w:r>
+      <w:r>
+        <w:t>—O(b^l)</w:t>
+      </w:r>
+    </w:p>
+    <w:p/>
     <w:sectPr>
       <w:headerReference w:type="default" r:id="rId7"/>
       <w:pgSz w:w="12240" w:h="15840"/>
@@ -74,7 +330,7 @@
 </file>
 
 <file path=word/endnotes.xml><?xml version="1.0" encoding="utf-8"?>
-<w:endnotes xmlns:wpc="http://schemas.microsoft.com/office/word/2010/wordprocessingCanvas" xmlns:mc="http://schemas.openxmlformats.org/markup-compatibility/2006" xmlns:o="urn:schemas-microsoft-com:office:office" xmlns:r="http://schemas.openxmlformats.org/officeDocument/2006/relationships" xmlns:m="http://schemas.openxmlformats.org/officeDocument/2006/math" xmlns:v="urn:schemas-microsoft-com:vml" xmlns:wp14="http://schemas.microsoft.com/office/word/2010/wordprocessingDrawing" xmlns:wp="http://schemas.openxmlformats.org/drawingml/2006/wordprocessingDrawing" xmlns:w10="urn:schemas-microsoft-com:office:word" xmlns:w="http://schemas.openxmlformats.org/wordprocessingml/2006/main" xmlns:w14="http://schemas.microsoft.com/office/word/2010/wordml" xmlns:w15="http://schemas.microsoft.com/office/word/2012/wordml" xmlns:wpg="http://schemas.microsoft.com/office/word/2010/wordprocessingGroup" xmlns:wpi="http://schemas.microsoft.com/office/word/2010/wordprocessingInk" xmlns:wne="http://schemas.microsoft.com/office/word/2006/wordml" xmlns:wps="http://schemas.microsoft.com/office/word/2010/wordprocessingShape" mc:Ignorable="w14 w15 wp14">
+<w:endnotes xmlns:wpc="http://schemas.microsoft.com/office/word/2010/wordprocessingCanvas" xmlns:cx="http://schemas.microsoft.com/office/drawing/2014/chartex" xmlns:cx1="http://schemas.microsoft.com/office/drawing/2015/9/8/chartex" xmlns:mc="http://schemas.openxmlformats.org/markup-compatibility/2006" xmlns:o="urn:schemas-microsoft-com:office:office" xmlns:r="http://schemas.openxmlformats.org/officeDocument/2006/relationships" xmlns:m="http://schemas.openxmlformats.org/officeDocument/2006/math" xmlns:v="urn:schemas-microsoft-com:vml" xmlns:wp14="http://schemas.microsoft.com/office/word/2010/wordprocessingDrawing" xmlns:wp="http://schemas.openxmlformats.org/drawingml/2006/wordprocessingDrawing" xmlns:w10="urn:schemas-microsoft-com:office:word" xmlns:w="http://schemas.openxmlformats.org/wordprocessingml/2006/main" xmlns:w14="http://schemas.microsoft.com/office/word/2010/wordml" xmlns:w15="http://schemas.microsoft.com/office/word/2012/wordml" xmlns:w16se="http://schemas.microsoft.com/office/word/2015/wordml/symex" xmlns:wpg="http://schemas.microsoft.com/office/word/2010/wordprocessingGroup" xmlns:wpi="http://schemas.microsoft.com/office/word/2010/wordprocessingInk" xmlns:wne="http://schemas.microsoft.com/office/word/2006/wordml" xmlns:wps="http://schemas.microsoft.com/office/word/2010/wordprocessingShape" mc:Ignorable="w14 w15 w16se wp14">
   <w:endnote w:type="separator" w:id="-1">
     <w:p>
       <w:pPr>
@@ -99,7 +355,7 @@
 </file>
 
 <file path=word/footnotes.xml><?xml version="1.0" encoding="utf-8"?>
-<w:footnotes xmlns:wpc="http://schemas.microsoft.com/office/word/2010/wordprocessingCanvas" xmlns:mc="http://schemas.openxmlformats.org/markup-compatibility/2006" xmlns:o="urn:schemas-microsoft-com:office:office" xmlns:r="http://schemas.openxmlformats.org/officeDocument/2006/relationships" xmlns:m="http://schemas.openxmlformats.org/officeDocument/2006/math" xmlns:v="urn:schemas-microsoft-com:vml" xmlns:wp14="http://schemas.microsoft.com/office/word/2010/wordprocessingDrawing" xmlns:wp="http://schemas.openxmlformats.org/drawingml/2006/wordprocessingDrawing" xmlns:w10="urn:schemas-microsoft-com:office:word" xmlns:w="http://schemas.openxmlformats.org/wordprocessingml/2006/main" xmlns:w14="http://schemas.microsoft.com/office/word/2010/wordml" xmlns:w15="http://schemas.microsoft.com/office/word/2012/wordml" xmlns:wpg="http://schemas.microsoft.com/office/word/2010/wordprocessingGroup" xmlns:wpi="http://schemas.microsoft.com/office/word/2010/wordprocessingInk" xmlns:wne="http://schemas.microsoft.com/office/word/2006/wordml" xmlns:wps="http://schemas.microsoft.com/office/word/2010/wordprocessingShape" mc:Ignorable="w14 w15 wp14">
+<w:footnotes xmlns:wpc="http://schemas.microsoft.com/office/word/2010/wordprocessingCanvas" xmlns:cx="http://schemas.microsoft.com/office/drawing/2014/chartex" xmlns:cx1="http://schemas.microsoft.com/office/drawing/2015/9/8/chartex" xmlns:mc="http://schemas.openxmlformats.org/markup-compatibility/2006" xmlns:o="urn:schemas-microsoft-com:office:office" xmlns:r="http://schemas.openxmlformats.org/officeDocument/2006/relationships" xmlns:m="http://schemas.openxmlformats.org/officeDocument/2006/math" xmlns:v="urn:schemas-microsoft-com:vml" xmlns:wp14="http://schemas.microsoft.com/office/word/2010/wordprocessingDrawing" xmlns:wp="http://schemas.openxmlformats.org/drawingml/2006/wordprocessingDrawing" xmlns:w10="urn:schemas-microsoft-com:office:word" xmlns:w="http://schemas.openxmlformats.org/wordprocessingml/2006/main" xmlns:w14="http://schemas.microsoft.com/office/word/2010/wordml" xmlns:w15="http://schemas.microsoft.com/office/word/2012/wordml" xmlns:w16se="http://schemas.microsoft.com/office/word/2015/wordml/symex" xmlns:wpg="http://schemas.microsoft.com/office/word/2010/wordprocessingGroup" xmlns:wpi="http://schemas.microsoft.com/office/word/2010/wordprocessingInk" xmlns:wne="http://schemas.microsoft.com/office/word/2006/wordml" xmlns:wps="http://schemas.microsoft.com/office/word/2010/wordprocessingShape" mc:Ignorable="w14 w15 w16se wp14">
   <w:footnote w:type="separator" w:id="-1">
     <w:p>
       <w:pPr>
@@ -124,18 +380,13 @@
 </file>
 
 <file path=word/header1.xml><?xml version="1.0" encoding="utf-8"?>
-<w:hdr xmlns:wpc="http://schemas.microsoft.com/office/word/2010/wordprocessingCanvas" xmlns:mc="http://schemas.openxmlformats.org/markup-compatibility/2006" xmlns:o="urn:schemas-microsoft-com:office:office" xmlns:r="http://schemas.openxmlformats.org/officeDocument/2006/relationships" xmlns:m="http://schemas.openxmlformats.org/officeDocument/2006/math" xmlns:v="urn:schemas-microsoft-com:vml" xmlns:wp14="http://schemas.microsoft.com/office/word/2010/wordprocessingDrawing" xmlns:wp="http://schemas.openxmlformats.org/drawingml/2006/wordprocessingDrawing" xmlns:w10="urn:schemas-microsoft-com:office:word" xmlns:w="http://schemas.openxmlformats.org/wordprocessingml/2006/main" xmlns:w14="http://schemas.microsoft.com/office/word/2010/wordml" xmlns:w15="http://schemas.microsoft.com/office/word/2012/wordml" xmlns:wpg="http://schemas.microsoft.com/office/word/2010/wordprocessingGroup" xmlns:wpi="http://schemas.microsoft.com/office/word/2010/wordprocessingInk" xmlns:wne="http://schemas.microsoft.com/office/word/2006/wordml" xmlns:wps="http://schemas.microsoft.com/office/word/2010/wordprocessingShape" mc:Ignorable="w14 w15 wp14">
+<w:hdr xmlns:wpc="http://schemas.microsoft.com/office/word/2010/wordprocessingCanvas" xmlns:cx="http://schemas.microsoft.com/office/drawing/2014/chartex" xmlns:cx1="http://schemas.microsoft.com/office/drawing/2015/9/8/chartex" xmlns:mc="http://schemas.openxmlformats.org/markup-compatibility/2006" xmlns:o="urn:schemas-microsoft-com:office:office" xmlns:r="http://schemas.openxmlformats.org/officeDocument/2006/relationships" xmlns:m="http://schemas.openxmlformats.org/officeDocument/2006/math" xmlns:v="urn:schemas-microsoft-com:vml" xmlns:wp14="http://schemas.microsoft.com/office/word/2010/wordprocessingDrawing" xmlns:wp="http://schemas.openxmlformats.org/drawingml/2006/wordprocessingDrawing" xmlns:w10="urn:schemas-microsoft-com:office:word" xmlns:w="http://schemas.openxmlformats.org/wordprocessingml/2006/main" xmlns:w14="http://schemas.microsoft.com/office/word/2010/wordml" xmlns:w15="http://schemas.microsoft.com/office/word/2012/wordml" xmlns:w16se="http://schemas.microsoft.com/office/word/2015/wordml/symex" xmlns:wpg="http://schemas.microsoft.com/office/word/2010/wordprocessingGroup" xmlns:wpi="http://schemas.microsoft.com/office/word/2010/wordprocessingInk" xmlns:wne="http://schemas.microsoft.com/office/word/2006/wordml" xmlns:wps="http://schemas.microsoft.com/office/word/2010/wordprocessingShape" mc:Ignorable="w14 w15 w16se wp14">
   <w:p>
     <w:pPr>
       <w:pStyle w:val="Header"/>
     </w:pPr>
-    <w:proofErr w:type="spellStart"/>
     <w:r>
-      <w:t>Lingyi</w:t>
-    </w:r>
-    <w:proofErr w:type="spellEnd"/>
-    <w:r>
-      <w:t xml:space="preserve"> Kong</w:t>
+      <w:t>Lingyi Kong</w:t>
     </w:r>
     <w:r>
       <w:tab/>
@@ -160,15 +411,7 @@
       <w:pStyle w:val="Header"/>
     </w:pPr>
     <w:r>
-      <w:t xml:space="preserve">Utkrisht </w:t>
-    </w:r>
-    <w:proofErr w:type="spellStart"/>
-    <w:r>
-      <w:t>Chennanchetty</w:t>
-    </w:r>
-    <w:proofErr w:type="spellEnd"/>
-    <w:r>
-      <w:t xml:space="preserve"> Ra</w:t>
+      <w:t>Utkrisht Chennanchetty Ra</w:t>
     </w:r>
     <w:r>
       <w:tab/>
@@ -190,13 +433,8 @@
     <w:pPr>
       <w:pStyle w:val="Header"/>
     </w:pPr>
-    <w:proofErr w:type="spellStart"/>
     <w:r>
-      <w:t>Yinji</w:t>
-    </w:r>
-    <w:proofErr w:type="spellEnd"/>
-    <w:r>
-      <w:t xml:space="preserve"> Lu</w:t>
+      <w:t>Yinji Lu</w:t>
     </w:r>
     <w:r>
       <w:tab/>
@@ -220,7 +458,7 @@
 </file>
 
 <file path=word/numbering.xml><?xml version="1.0" encoding="utf-8"?>
-<w:numbering xmlns:wpc="http://schemas.microsoft.com/office/word/2010/wordprocessingCanvas" xmlns:mc="http://schemas.openxmlformats.org/markup-compatibility/2006" xmlns:o="urn:schemas-microsoft-com:office:office" xmlns:r="http://schemas.openxmlformats.org/officeDocument/2006/relationships" xmlns:m="http://schemas.openxmlformats.org/officeDocument/2006/math" xmlns:v="urn:schemas-microsoft-com:vml" xmlns:wp14="http://schemas.microsoft.com/office/word/2010/wordprocessingDrawing" xmlns:wp="http://schemas.openxmlformats.org/drawingml/2006/wordprocessingDrawing" xmlns:w10="urn:schemas-microsoft-com:office:word" xmlns:w="http://schemas.openxmlformats.org/wordprocessingml/2006/main" xmlns:w14="http://schemas.microsoft.com/office/word/2010/wordml" xmlns:w15="http://schemas.microsoft.com/office/word/2012/wordml" xmlns:wpg="http://schemas.microsoft.com/office/word/2010/wordprocessingGroup" xmlns:wpi="http://schemas.microsoft.com/office/word/2010/wordprocessingInk" xmlns:wne="http://schemas.microsoft.com/office/word/2006/wordml" xmlns:wps="http://schemas.microsoft.com/office/word/2010/wordprocessingShape" mc:Ignorable="w14 w15 wp14">
+<w:numbering xmlns:wpc="http://schemas.microsoft.com/office/word/2010/wordprocessingCanvas" xmlns:cx="http://schemas.microsoft.com/office/drawing/2014/chartex" xmlns:cx1="http://schemas.microsoft.com/office/drawing/2015/9/8/chartex" xmlns:mc="http://schemas.openxmlformats.org/markup-compatibility/2006" xmlns:o="urn:schemas-microsoft-com:office:office" xmlns:r="http://schemas.openxmlformats.org/officeDocument/2006/relationships" xmlns:m="http://schemas.openxmlformats.org/officeDocument/2006/math" xmlns:v="urn:schemas-microsoft-com:vml" xmlns:wp14="http://schemas.microsoft.com/office/word/2010/wordprocessingDrawing" xmlns:wp="http://schemas.openxmlformats.org/drawingml/2006/wordprocessingDrawing" xmlns:w10="urn:schemas-microsoft-com:office:word" xmlns:w="http://schemas.openxmlformats.org/wordprocessingml/2006/main" xmlns:w14="http://schemas.microsoft.com/office/word/2010/wordml" xmlns:w15="http://schemas.microsoft.com/office/word/2012/wordml" xmlns:w16se="http://schemas.microsoft.com/office/word/2015/wordml/symex" xmlns:wpg="http://schemas.microsoft.com/office/word/2010/wordprocessingGroup" xmlns:wpi="http://schemas.microsoft.com/office/word/2010/wordprocessingInk" xmlns:wne="http://schemas.microsoft.com/office/word/2006/wordml" xmlns:wps="http://schemas.microsoft.com/office/word/2010/wordprocessingShape" mc:Ignorable="w14 w15 w16se wp14">
   <w:abstractNum w:abstractNumId="0" w15:restartNumberingAfterBreak="0">
     <w:nsid w:val="141F2F81"/>
     <w:multiLevelType w:val="hybridMultilevel"/>
@@ -424,6 +662,232 @@
     <w:nsid w:val="4DFA305A"/>
     <w:multiLevelType w:val="hybridMultilevel"/>
     <w:tmpl w:val="77BC0468"/>
+    <w:lvl w:ilvl="0" w:tplc="04090001">
+      <w:start w:val="1"/>
+      <w:numFmt w:val="bullet"/>
+      <w:lvlText w:val=""/>
+      <w:lvlJc w:val="left"/>
+      <w:pPr>
+        <w:ind w:left="720" w:hanging="360"/>
+      </w:pPr>
+      <w:rPr>
+        <w:rFonts w:ascii="Symbol" w:hAnsi="Symbol" w:hint="default"/>
+      </w:rPr>
+    </w:lvl>
+    <w:lvl w:ilvl="1" w:tplc="04090003" w:tentative="1">
+      <w:start w:val="1"/>
+      <w:numFmt w:val="bullet"/>
+      <w:lvlText w:val="o"/>
+      <w:lvlJc w:val="left"/>
+      <w:pPr>
+        <w:ind w:left="1440" w:hanging="360"/>
+      </w:pPr>
+      <w:rPr>
+        <w:rFonts w:ascii="Courier New" w:hAnsi="Courier New" w:cs="Courier New" w:hint="default"/>
+      </w:rPr>
+    </w:lvl>
+    <w:lvl w:ilvl="2" w:tplc="04090005" w:tentative="1">
+      <w:start w:val="1"/>
+      <w:numFmt w:val="bullet"/>
+      <w:lvlText w:val=""/>
+      <w:lvlJc w:val="left"/>
+      <w:pPr>
+        <w:ind w:left="2160" w:hanging="360"/>
+      </w:pPr>
+      <w:rPr>
+        <w:rFonts w:ascii="Wingdings" w:hAnsi="Wingdings" w:hint="default"/>
+      </w:rPr>
+    </w:lvl>
+    <w:lvl w:ilvl="3" w:tplc="04090001" w:tentative="1">
+      <w:start w:val="1"/>
+      <w:numFmt w:val="bullet"/>
+      <w:lvlText w:val=""/>
+      <w:lvlJc w:val="left"/>
+      <w:pPr>
+        <w:ind w:left="2880" w:hanging="360"/>
+      </w:pPr>
+      <w:rPr>
+        <w:rFonts w:ascii="Symbol" w:hAnsi="Symbol" w:hint="default"/>
+      </w:rPr>
+    </w:lvl>
+    <w:lvl w:ilvl="4" w:tplc="04090003" w:tentative="1">
+      <w:start w:val="1"/>
+      <w:numFmt w:val="bullet"/>
+      <w:lvlText w:val="o"/>
+      <w:lvlJc w:val="left"/>
+      <w:pPr>
+        <w:ind w:left="3600" w:hanging="360"/>
+      </w:pPr>
+      <w:rPr>
+        <w:rFonts w:ascii="Courier New" w:hAnsi="Courier New" w:cs="Courier New" w:hint="default"/>
+      </w:rPr>
+    </w:lvl>
+    <w:lvl w:ilvl="5" w:tplc="04090005" w:tentative="1">
+      <w:start w:val="1"/>
+      <w:numFmt w:val="bullet"/>
+      <w:lvlText w:val=""/>
+      <w:lvlJc w:val="left"/>
+      <w:pPr>
+        <w:ind w:left="4320" w:hanging="360"/>
+      </w:pPr>
+      <w:rPr>
+        <w:rFonts w:ascii="Wingdings" w:hAnsi="Wingdings" w:hint="default"/>
+      </w:rPr>
+    </w:lvl>
+    <w:lvl w:ilvl="6" w:tplc="04090001" w:tentative="1">
+      <w:start w:val="1"/>
+      <w:numFmt w:val="bullet"/>
+      <w:lvlText w:val=""/>
+      <w:lvlJc w:val="left"/>
+      <w:pPr>
+        <w:ind w:left="5040" w:hanging="360"/>
+      </w:pPr>
+      <w:rPr>
+        <w:rFonts w:ascii="Symbol" w:hAnsi="Symbol" w:hint="default"/>
+      </w:rPr>
+    </w:lvl>
+    <w:lvl w:ilvl="7" w:tplc="04090003" w:tentative="1">
+      <w:start w:val="1"/>
+      <w:numFmt w:val="bullet"/>
+      <w:lvlText w:val="o"/>
+      <w:lvlJc w:val="left"/>
+      <w:pPr>
+        <w:ind w:left="5760" w:hanging="360"/>
+      </w:pPr>
+      <w:rPr>
+        <w:rFonts w:ascii="Courier New" w:hAnsi="Courier New" w:cs="Courier New" w:hint="default"/>
+      </w:rPr>
+    </w:lvl>
+    <w:lvl w:ilvl="8" w:tplc="04090005" w:tentative="1">
+      <w:start w:val="1"/>
+      <w:numFmt w:val="bullet"/>
+      <w:lvlText w:val=""/>
+      <w:lvlJc w:val="left"/>
+      <w:pPr>
+        <w:ind w:left="6480" w:hanging="360"/>
+      </w:pPr>
+      <w:rPr>
+        <w:rFonts w:ascii="Wingdings" w:hAnsi="Wingdings" w:hint="default"/>
+      </w:rPr>
+    </w:lvl>
+  </w:abstractNum>
+  <w:abstractNum w:abstractNumId="3" w15:restartNumberingAfterBreak="0">
+    <w:nsid w:val="74B75015"/>
+    <w:multiLevelType w:val="hybridMultilevel"/>
+    <w:tmpl w:val="0ECADF36"/>
+    <w:lvl w:ilvl="0" w:tplc="04090001">
+      <w:start w:val="1"/>
+      <w:numFmt w:val="bullet"/>
+      <w:lvlText w:val=""/>
+      <w:lvlJc w:val="left"/>
+      <w:pPr>
+        <w:ind w:left="720" w:hanging="360"/>
+      </w:pPr>
+      <w:rPr>
+        <w:rFonts w:ascii="Symbol" w:hAnsi="Symbol" w:hint="default"/>
+      </w:rPr>
+    </w:lvl>
+    <w:lvl w:ilvl="1" w:tplc="04090003" w:tentative="1">
+      <w:start w:val="1"/>
+      <w:numFmt w:val="bullet"/>
+      <w:lvlText w:val="o"/>
+      <w:lvlJc w:val="left"/>
+      <w:pPr>
+        <w:ind w:left="1440" w:hanging="360"/>
+      </w:pPr>
+      <w:rPr>
+        <w:rFonts w:ascii="Courier New" w:hAnsi="Courier New" w:cs="Courier New" w:hint="default"/>
+      </w:rPr>
+    </w:lvl>
+    <w:lvl w:ilvl="2" w:tplc="04090005" w:tentative="1">
+      <w:start w:val="1"/>
+      <w:numFmt w:val="bullet"/>
+      <w:lvlText w:val=""/>
+      <w:lvlJc w:val="left"/>
+      <w:pPr>
+        <w:ind w:left="2160" w:hanging="360"/>
+      </w:pPr>
+      <w:rPr>
+        <w:rFonts w:ascii="Wingdings" w:hAnsi="Wingdings" w:hint="default"/>
+      </w:rPr>
+    </w:lvl>
+    <w:lvl w:ilvl="3" w:tplc="04090001" w:tentative="1">
+      <w:start w:val="1"/>
+      <w:numFmt w:val="bullet"/>
+      <w:lvlText w:val=""/>
+      <w:lvlJc w:val="left"/>
+      <w:pPr>
+        <w:ind w:left="2880" w:hanging="360"/>
+      </w:pPr>
+      <w:rPr>
+        <w:rFonts w:ascii="Symbol" w:hAnsi="Symbol" w:hint="default"/>
+      </w:rPr>
+    </w:lvl>
+    <w:lvl w:ilvl="4" w:tplc="04090003" w:tentative="1">
+      <w:start w:val="1"/>
+      <w:numFmt w:val="bullet"/>
+      <w:lvlText w:val="o"/>
+      <w:lvlJc w:val="left"/>
+      <w:pPr>
+        <w:ind w:left="3600" w:hanging="360"/>
+      </w:pPr>
+      <w:rPr>
+        <w:rFonts w:ascii="Courier New" w:hAnsi="Courier New" w:cs="Courier New" w:hint="default"/>
+      </w:rPr>
+    </w:lvl>
+    <w:lvl w:ilvl="5" w:tplc="04090005" w:tentative="1">
+      <w:start w:val="1"/>
+      <w:numFmt w:val="bullet"/>
+      <w:lvlText w:val=""/>
+      <w:lvlJc w:val="left"/>
+      <w:pPr>
+        <w:ind w:left="4320" w:hanging="360"/>
+      </w:pPr>
+      <w:rPr>
+        <w:rFonts w:ascii="Wingdings" w:hAnsi="Wingdings" w:hint="default"/>
+      </w:rPr>
+    </w:lvl>
+    <w:lvl w:ilvl="6" w:tplc="04090001" w:tentative="1">
+      <w:start w:val="1"/>
+      <w:numFmt w:val="bullet"/>
+      <w:lvlText w:val=""/>
+      <w:lvlJc w:val="left"/>
+      <w:pPr>
+        <w:ind w:left="5040" w:hanging="360"/>
+      </w:pPr>
+      <w:rPr>
+        <w:rFonts w:ascii="Symbol" w:hAnsi="Symbol" w:hint="default"/>
+      </w:rPr>
+    </w:lvl>
+    <w:lvl w:ilvl="7" w:tplc="04090003" w:tentative="1">
+      <w:start w:val="1"/>
+      <w:numFmt w:val="bullet"/>
+      <w:lvlText w:val="o"/>
+      <w:lvlJc w:val="left"/>
+      <w:pPr>
+        <w:ind w:left="5760" w:hanging="360"/>
+      </w:pPr>
+      <w:rPr>
+        <w:rFonts w:ascii="Courier New" w:hAnsi="Courier New" w:cs="Courier New" w:hint="default"/>
+      </w:rPr>
+    </w:lvl>
+    <w:lvl w:ilvl="8" w:tplc="04090005" w:tentative="1">
+      <w:start w:val="1"/>
+      <w:numFmt w:val="bullet"/>
+      <w:lvlText w:val=""/>
+      <w:lvlJc w:val="left"/>
+      <w:pPr>
+        <w:ind w:left="6480" w:hanging="360"/>
+      </w:pPr>
+      <w:rPr>
+        <w:rFonts w:ascii="Wingdings" w:hAnsi="Wingdings" w:hint="default"/>
+      </w:rPr>
+    </w:lvl>
+  </w:abstractNum>
+  <w:abstractNum w:abstractNumId="4" w15:restartNumberingAfterBreak="0">
+    <w:nsid w:val="7A7C47ED"/>
+    <w:multiLevelType w:val="hybridMultilevel"/>
+    <w:tmpl w:val="0D2CBC20"/>
     <w:lvl w:ilvl="0" w:tplc="04090001">
       <w:start w:val="1"/>
       <w:numFmt w:val="bullet"/>
@@ -542,11 +1006,17 @@
   <w:num w:numId="3">
     <w:abstractNumId w:val="0"/>
   </w:num>
+  <w:num w:numId="4">
+    <w:abstractNumId w:val="4"/>
+  </w:num>
+  <w:num w:numId="5">
+    <w:abstractNumId w:val="3"/>
+  </w:num>
 </w:numbering>
 </file>
 
 <file path=word/styles.xml><?xml version="1.0" encoding="utf-8"?>
-<w:styles xmlns:mc="http://schemas.openxmlformats.org/markup-compatibility/2006" xmlns:r="http://schemas.openxmlformats.org/officeDocument/2006/relationships" xmlns:w="http://schemas.openxmlformats.org/wordprocessingml/2006/main" xmlns:w14="http://schemas.microsoft.com/office/word/2010/wordml" xmlns:w15="http://schemas.microsoft.com/office/word/2012/wordml" mc:Ignorable="w14 w15">
+<w:styles xmlns:mc="http://schemas.openxmlformats.org/markup-compatibility/2006" xmlns:r="http://schemas.openxmlformats.org/officeDocument/2006/relationships" xmlns:w="http://schemas.openxmlformats.org/wordprocessingml/2006/main" xmlns:w14="http://schemas.microsoft.com/office/word/2010/wordml" xmlns:w15="http://schemas.microsoft.com/office/word/2012/wordml" xmlns:w16se="http://schemas.microsoft.com/office/word/2015/wordml/symex" mc:Ignorable="w14 w15 w16se">
   <w:docDefaults>
     <w:rPrDefault>
       <w:rPr>

</xml_diff>

<commit_message>
Fixed headers and updaated assignment 6
</commit_message>
<xml_diff>
--- a/assignment_p6.docx
+++ b/assignment_p6.docx
@@ -1,6 +1,6 @@
 
 <file path=word/document.xml><?xml version="1.0" encoding="utf-8"?>
-<w:document xmlns:wpc="http://schemas.microsoft.com/office/word/2010/wordprocessingCanvas" xmlns:cx="http://schemas.microsoft.com/office/drawing/2014/chartex" xmlns:cx1="http://schemas.microsoft.com/office/drawing/2015/9/8/chartex" xmlns:mc="http://schemas.openxmlformats.org/markup-compatibility/2006" xmlns:o="urn:schemas-microsoft-com:office:office" xmlns:r="http://schemas.openxmlformats.org/officeDocument/2006/relationships" xmlns:m="http://schemas.openxmlformats.org/officeDocument/2006/math" xmlns:v="urn:schemas-microsoft-com:vml" xmlns:wp14="http://schemas.microsoft.com/office/word/2010/wordprocessingDrawing" xmlns:wp="http://schemas.openxmlformats.org/drawingml/2006/wordprocessingDrawing" xmlns:w10="urn:schemas-microsoft-com:office:word" xmlns:w="http://schemas.openxmlformats.org/wordprocessingml/2006/main" xmlns:w14="http://schemas.microsoft.com/office/word/2010/wordml" xmlns:w15="http://schemas.microsoft.com/office/word/2012/wordml" xmlns:w16se="http://schemas.microsoft.com/office/word/2015/wordml/symex" xmlns:wpg="http://schemas.microsoft.com/office/word/2010/wordprocessingGroup" xmlns:wpi="http://schemas.microsoft.com/office/word/2010/wordprocessingInk" xmlns:wne="http://schemas.microsoft.com/office/word/2006/wordml" xmlns:wps="http://schemas.microsoft.com/office/word/2010/wordprocessingShape" mc:Ignorable="w14 w15 w16se wp14">
+<w:document xmlns:wpc="http://schemas.microsoft.com/office/word/2010/wordprocessingCanvas" xmlns:mc="http://schemas.openxmlformats.org/markup-compatibility/2006" xmlns:o="urn:schemas-microsoft-com:office:office" xmlns:r="http://schemas.openxmlformats.org/officeDocument/2006/relationships" xmlns:m="http://schemas.openxmlformats.org/officeDocument/2006/math" xmlns:v="urn:schemas-microsoft-com:vml" xmlns:wp14="http://schemas.microsoft.com/office/word/2010/wordprocessingDrawing" xmlns:wp="http://schemas.openxmlformats.org/drawingml/2006/wordprocessingDrawing" xmlns:w10="urn:schemas-microsoft-com:office:word" xmlns:w="http://schemas.openxmlformats.org/wordprocessingml/2006/main" xmlns:w14="http://schemas.microsoft.com/office/word/2010/wordml" xmlns:w15="http://schemas.microsoft.com/office/word/2012/wordml" xmlns:wpg="http://schemas.microsoft.com/office/word/2010/wordprocessingGroup" xmlns:wpi="http://schemas.microsoft.com/office/word/2010/wordprocessingInk" xmlns:wne="http://schemas.microsoft.com/office/word/2006/wordml" xmlns:wps="http://schemas.microsoft.com/office/word/2010/wordprocessingShape" mc:Ignorable="w14 w15 wp14">
   <w:body>
     <w:p>
       <w:pPr>
@@ -10,21 +10,6 @@
     <w:p>
       <w:pPr>
         <w:jc w:val="center"/>
-      </w:pPr>
-      <w:r>
-        <w:t>CSE 150 Homework Assignment 1</w:t>
-      </w:r>
-    </w:p>
-    <w:p>
-      <w:pPr>
-        <w:jc w:val="center"/>
-      </w:pPr>
-      <w:r>
-        <w:t>Part 6 Report</w:t>
-      </w:r>
-    </w:p>
-    <w:p>
-      <w:pPr>
         <w:rPr>
           <w:b/>
           <w:sz w:val="26"/>
@@ -37,21 +22,299 @@
           <w:sz w:val="26"/>
           <w:szCs w:val="26"/>
         </w:rPr>
-        <w:t xml:space="preserve">Problem 1: </w:t>
-      </w:r>
-    </w:p>
-    <w:p>
-      <w:r>
-        <w:t xml:space="preserve">Description of problem 1: Find a prime path from one number(argument #1) to another(argument #2). The path must only contain prime numbers. Adjacent numbers can only differ by one digit, anywhere in the number. Find the shortest path possible using breadth-first search. Don't visit the same node twice. </w:t>
-      </w:r>
-    </w:p>
-    <w:p/>
-    <w:p>
-      <w:r>
-        <w:t>Description of algorithm used: Take each digit of the first argument, and find all the primes that can be generated by altering just that one digit. Do the same for all the digits. This is the first layer. Then, take each of the newly generated primes (pop them off the queue), and expand them again by generating all the primes that can be generated by changing one digit at a time. Keep traversing all the layers until the goal node is reached.</w:t>
-      </w:r>
-    </w:p>
-    <w:p/>
+        <w:t>CSE 150 Homework Assignment 1</w:t>
+      </w:r>
+    </w:p>
+    <w:p>
+      <w:pPr>
+        <w:jc w:val="center"/>
+        <w:rPr>
+          <w:b/>
+          <w:sz w:val="26"/>
+          <w:szCs w:val="26"/>
+        </w:rPr>
+      </w:pPr>
+      <w:r>
+        <w:rPr>
+          <w:b/>
+          <w:sz w:val="26"/>
+          <w:szCs w:val="26"/>
+        </w:rPr>
+        <w:t>Part 6 Report</w:t>
+      </w:r>
+    </w:p>
+    <w:p>
+      <w:pPr>
+        <w:rPr>
+          <w:b/>
+          <w:sz w:val="26"/>
+          <w:szCs w:val="26"/>
+        </w:rPr>
+      </w:pPr>
+      <w:r>
+        <w:rPr>
+          <w:b/>
+          <w:sz w:val="26"/>
+          <w:szCs w:val="26"/>
+        </w:rPr>
+        <w:t>P</w:t>
+      </w:r>
+      <w:r>
+        <w:rPr>
+          <w:b/>
+          <w:sz w:val="26"/>
+          <w:szCs w:val="26"/>
+        </w:rPr>
+        <w:t>roblem 1:</w:t>
+      </w:r>
+    </w:p>
+    <w:p>
+      <w:pPr>
+        <w:pStyle w:val="ListParagraph"/>
+        <w:numPr>
+          <w:ilvl w:val="0"/>
+          <w:numId w:val="7"/>
+        </w:numPr>
+        <w:rPr>
+          <w:b/>
+          <w:sz w:val="26"/>
+          <w:szCs w:val="26"/>
+        </w:rPr>
+      </w:pPr>
+      <w:r>
+        <w:rPr>
+          <w:sz w:val="24"/>
+          <w:szCs w:val="24"/>
+        </w:rPr>
+        <w:t>Algorithm: Breadth First Search</w:t>
+      </w:r>
+    </w:p>
+    <w:p>
+      <w:pPr>
+        <w:pStyle w:val="ListParagraph"/>
+        <w:numPr>
+          <w:ilvl w:val="0"/>
+          <w:numId w:val="7"/>
+        </w:numPr>
+        <w:rPr>
+          <w:sz w:val="24"/>
+          <w:szCs w:val="24"/>
+        </w:rPr>
+      </w:pPr>
+      <w:r>
+        <w:rPr>
+          <w:sz w:val="24"/>
+          <w:szCs w:val="24"/>
+        </w:rPr>
+        <w:t xml:space="preserve">Implementation: Using a </w:t>
+      </w:r>
+      <w:proofErr w:type="gramStart"/>
+      <w:r>
+        <w:rPr>
+          <w:sz w:val="24"/>
+          <w:szCs w:val="24"/>
+        </w:rPr>
+        <w:t>queue(</w:t>
+      </w:r>
+      <w:proofErr w:type="gramEnd"/>
+      <w:r>
+        <w:rPr>
+          <w:sz w:val="24"/>
+          <w:szCs w:val="24"/>
+        </w:rPr>
+        <w:t xml:space="preserve">FIFO) data structure to perform breadth first search. </w:t>
+      </w:r>
+      <w:r>
+        <w:rPr>
+          <w:sz w:val="24"/>
+          <w:szCs w:val="24"/>
+        </w:rPr>
+        <w:t xml:space="preserve">Using an array that will keep track of discovery flag as well as depth. </w:t>
+      </w:r>
+      <w:r>
+        <w:rPr>
+          <w:sz w:val="24"/>
+          <w:szCs w:val="24"/>
+        </w:rPr>
+        <w:t>Take each digit of the first argument, and find all the primes that can be generated by altering just one digit. Do the same for all the digits. This is the first layer. Then, take each of the newly generated primes (pop them off the queue), and expand them again by generating all the primes that can be generated by changing one digit at a time. Keep traversing all the layers until the goal node is reached.</w:t>
+      </w:r>
+      <w:r>
+        <w:rPr>
+          <w:sz w:val="24"/>
+          <w:szCs w:val="24"/>
+        </w:rPr>
+        <w:t xml:space="preserve"> </w:t>
+      </w:r>
+    </w:p>
+    <w:p>
+      <w:pPr>
+        <w:pStyle w:val="ListParagraph"/>
+        <w:numPr>
+          <w:ilvl w:val="0"/>
+          <w:numId w:val="7"/>
+        </w:numPr>
+        <w:rPr>
+          <w:sz w:val="24"/>
+          <w:szCs w:val="24"/>
+        </w:rPr>
+      </w:pPr>
+      <w:r>
+        <w:rPr>
+          <w:sz w:val="24"/>
+          <w:szCs w:val="24"/>
+        </w:rPr>
+        <w:t>Completeness: Yes</w:t>
+      </w:r>
+    </w:p>
+    <w:p>
+      <w:pPr>
+        <w:pStyle w:val="ListParagraph"/>
+        <w:numPr>
+          <w:ilvl w:val="0"/>
+          <w:numId w:val="7"/>
+        </w:numPr>
+        <w:rPr>
+          <w:sz w:val="24"/>
+          <w:szCs w:val="24"/>
+        </w:rPr>
+      </w:pPr>
+      <w:r>
+        <w:rPr>
+          <w:sz w:val="24"/>
+          <w:szCs w:val="24"/>
+        </w:rPr>
+        <w:t>Optimality: Yes, given identical step costs.</w:t>
+      </w:r>
+    </w:p>
+    <w:p>
+      <w:pPr>
+        <w:pStyle w:val="ListParagraph"/>
+        <w:numPr>
+          <w:ilvl w:val="0"/>
+          <w:numId w:val="7"/>
+        </w:numPr>
+        <w:rPr>
+          <w:sz w:val="24"/>
+          <w:szCs w:val="24"/>
+        </w:rPr>
+      </w:pPr>
+      <w:r>
+        <w:rPr>
+          <w:sz w:val="24"/>
+          <w:szCs w:val="24"/>
+        </w:rPr>
+        <w:t xml:space="preserve">Space Complexity: Since each node is expanded, there will be </w:t>
+      </w:r>
+      <m:oMath>
+        <m:sSup>
+          <m:sSupPr>
+            <m:ctrlPr>
+              <w:rPr>
+                <w:rFonts w:ascii="Cambria Math" w:hAnsi="Cambria Math"/>
+                <w:i/>
+                <w:sz w:val="24"/>
+                <w:szCs w:val="24"/>
+              </w:rPr>
+            </m:ctrlPr>
+          </m:sSupPr>
+          <m:e>
+            <m:r>
+              <w:rPr>
+                <w:rFonts w:ascii="Cambria Math" w:hAnsi="Cambria Math"/>
+                <w:sz w:val="24"/>
+                <w:szCs w:val="24"/>
+              </w:rPr>
+              <m:t>b</m:t>
+            </m:r>
+          </m:e>
+          <m:sup>
+            <m:r>
+              <w:rPr>
+                <w:rFonts w:ascii="Cambria Math" w:hAnsi="Cambria Math"/>
+                <w:sz w:val="24"/>
+                <w:szCs w:val="24"/>
+              </w:rPr>
+              <m:t>d</m:t>
+            </m:r>
+          </m:sup>
+        </m:sSup>
+      </m:oMath>
+      <w:r>
+        <w:rPr>
+          <w:sz w:val="24"/>
+          <w:szCs w:val="24"/>
+        </w:rPr>
+        <w:t xml:space="preserve"> nodes </w:t>
+      </w:r>
+      <w:r>
+        <w:rPr>
+          <w:sz w:val="24"/>
+          <w:szCs w:val="24"/>
+        </w:rPr>
+        <w:t>expanded.</w:t>
+      </w:r>
+    </w:p>
+    <w:p>
+      <w:pPr>
+        <w:pStyle w:val="ListParagraph"/>
+        <w:numPr>
+          <w:ilvl w:val="0"/>
+          <w:numId w:val="7"/>
+        </w:numPr>
+        <w:rPr>
+          <w:sz w:val="24"/>
+          <w:szCs w:val="24"/>
+        </w:rPr>
+      </w:pPr>
+      <w:r>
+        <w:rPr>
+          <w:sz w:val="24"/>
+          <w:szCs w:val="24"/>
+        </w:rPr>
+        <w:t>Time Complexity:</w:t>
+      </w:r>
+      <w:r>
+        <w:rPr>
+          <w:sz w:val="24"/>
+          <w:szCs w:val="24"/>
+        </w:rPr>
+        <w:t xml:space="preserve"> </w:t>
+      </w:r>
+      <m:oMath>
+        <m:sSup>
+          <m:sSupPr>
+            <m:ctrlPr>
+              <w:rPr>
+                <w:rFonts w:ascii="Cambria Math" w:hAnsi="Cambria Math"/>
+                <w:i/>
+                <w:sz w:val="24"/>
+                <w:szCs w:val="24"/>
+              </w:rPr>
+            </m:ctrlPr>
+          </m:sSupPr>
+          <m:e>
+            <m:r>
+              <w:rPr>
+                <w:rFonts w:ascii="Cambria Math" w:hAnsi="Cambria Math"/>
+                <w:sz w:val="24"/>
+                <w:szCs w:val="24"/>
+              </w:rPr>
+              <m:t>b</m:t>
+            </m:r>
+          </m:e>
+          <m:sup>
+            <m:r>
+              <w:rPr>
+                <w:rFonts w:ascii="Cambria Math" w:hAnsi="Cambria Math"/>
+                <w:sz w:val="24"/>
+                <w:szCs w:val="24"/>
+              </w:rPr>
+              <m:t>d</m:t>
+            </m:r>
+          </m:sup>
+        </m:sSup>
+      </m:oMath>
+    </w:p>
     <w:p/>
     <w:p>
       <w:pPr>
@@ -134,8 +397,6 @@
       <w:r>
         <w:t xml:space="preserve"> no, </w:t>
       </w:r>
-      <w:bookmarkStart w:id="0" w:name="_GoBack"/>
-      <w:bookmarkEnd w:id="0"/>
       <w:r>
         <w:t>yes if</w:t>
       </w:r>
@@ -169,12 +430,14 @@
       <w:r>
         <w:t>—O(</w:t>
       </w:r>
+      <w:proofErr w:type="spellStart"/>
       <w:r>
         <w:t>b</w:t>
       </w:r>
       <w:r>
         <w:t>l</w:t>
       </w:r>
+      <w:proofErr w:type="spellEnd"/>
       <w:r>
         <w:t>)</w:t>
       </w:r>
@@ -194,7 +457,11 @@
         <w:t>max number of nodes visited are also capped</w:t>
       </w:r>
       <w:r>
-        <w:t>—O(b</w:t>
+        <w:t>—O(</w:t>
+      </w:r>
+      <w:proofErr w:type="spellStart"/>
+      <w:r>
+        <w:t>b</w:t>
       </w:r>
       <w:r>
         <w:t>^</w:t>
@@ -202,6 +469,7 @@
       <w:r>
         <w:t>l</w:t>
       </w:r>
+      <w:proofErr w:type="spellEnd"/>
       <w:r>
         <w:t>)</w:t>
       </w:r>
@@ -262,6 +530,7 @@
         </w:numPr>
       </w:pPr>
       <w:r>
+        <w:lastRenderedPageBreak/>
         <w:t>Completeness: If length of shortest path is smaller than max depth, then yes</w:t>
       </w:r>
     </w:p>
@@ -286,15 +555,16 @@
         </w:numPr>
       </w:pPr>
       <w:r>
-        <w:lastRenderedPageBreak/>
         <w:t>Space Complexity: For each iteration, its space complexity is the same as depth limited search, thus space complexity is small</w:t>
       </w:r>
       <w:r>
         <w:t>—O(</w:t>
       </w:r>
+      <w:proofErr w:type="spellStart"/>
       <w:r>
         <w:t>bl</w:t>
       </w:r>
+      <w:proofErr w:type="spellEnd"/>
       <w:r>
         <w:t>)</w:t>
       </w:r>
@@ -314,12 +584,55 @@
         <w:t>max number of nodes visited are also capped</w:t>
       </w:r>
       <w:r>
-        <w:t>—O(b^l)</w:t>
+        <w:t>—O(</w:t>
+      </w:r>
+      <w:proofErr w:type="spellStart"/>
+      <w:r>
+        <w:t>b^l</w:t>
+      </w:r>
+      <w:proofErr w:type="spellEnd"/>
+      <w:r>
+        <w:t>)</w:t>
       </w:r>
     </w:p>
     <w:p/>
+    <w:p>
+      <w:r>
+        <w:t>Work contributed by each member:</w:t>
+      </w:r>
+    </w:p>
+    <w:p>
+      <w:proofErr w:type="spellStart"/>
+      <w:r>
+        <w:t>Lingyi</w:t>
+      </w:r>
+      <w:proofErr w:type="spellEnd"/>
+      <w:r>
+        <w:t xml:space="preserve"> – Pair programmed with the other members on all 5 problems. Debugged the code extensively, made it more efficient, helped on analysis</w:t>
+      </w:r>
+    </w:p>
+    <w:p>
+      <w:r>
+        <w:t>Utkrisht – Pair programmed with the other members on all 5 problems, helped with analysis</w:t>
+      </w:r>
+    </w:p>
+    <w:p>
+      <w:proofErr w:type="spellStart"/>
+      <w:r>
+        <w:t>Jace</w:t>
+      </w:r>
+      <w:proofErr w:type="spellEnd"/>
+      <w:r>
+        <w:t xml:space="preserve"> – Pair programmed with the other members on all 5 problems, helped with analysis</w:t>
+      </w:r>
+    </w:p>
     <w:sectPr>
-      <w:headerReference w:type="default" r:id="rId7"/>
+      <w:headerReference w:type="even" r:id="rId7"/>
+      <w:headerReference w:type="default" r:id="rId8"/>
+      <w:footerReference w:type="even" r:id="rId9"/>
+      <w:footerReference w:type="default" r:id="rId10"/>
+      <w:headerReference w:type="first" r:id="rId11"/>
+      <w:footerReference w:type="first" r:id="rId12"/>
       <w:pgSz w:w="12240" w:h="15840"/>
       <w:pgMar w:top="1440" w:right="1800" w:bottom="1440" w:left="1800" w:header="720" w:footer="720" w:gutter="0"/>
       <w:cols w:space="720"/>
@@ -330,7 +643,7 @@
 </file>
 
 <file path=word/endnotes.xml><?xml version="1.0" encoding="utf-8"?>
-<w:endnotes xmlns:wpc="http://schemas.microsoft.com/office/word/2010/wordprocessingCanvas" xmlns:cx="http://schemas.microsoft.com/office/drawing/2014/chartex" xmlns:cx1="http://schemas.microsoft.com/office/drawing/2015/9/8/chartex" xmlns:mc="http://schemas.openxmlformats.org/markup-compatibility/2006" xmlns:o="urn:schemas-microsoft-com:office:office" xmlns:r="http://schemas.openxmlformats.org/officeDocument/2006/relationships" xmlns:m="http://schemas.openxmlformats.org/officeDocument/2006/math" xmlns:v="urn:schemas-microsoft-com:vml" xmlns:wp14="http://schemas.microsoft.com/office/word/2010/wordprocessingDrawing" xmlns:wp="http://schemas.openxmlformats.org/drawingml/2006/wordprocessingDrawing" xmlns:w10="urn:schemas-microsoft-com:office:word" xmlns:w="http://schemas.openxmlformats.org/wordprocessingml/2006/main" xmlns:w14="http://schemas.microsoft.com/office/word/2010/wordml" xmlns:w15="http://schemas.microsoft.com/office/word/2012/wordml" xmlns:w16se="http://schemas.microsoft.com/office/word/2015/wordml/symex" xmlns:wpg="http://schemas.microsoft.com/office/word/2010/wordprocessingGroup" xmlns:wpi="http://schemas.microsoft.com/office/word/2010/wordprocessingInk" xmlns:wne="http://schemas.microsoft.com/office/word/2006/wordml" xmlns:wps="http://schemas.microsoft.com/office/word/2010/wordprocessingShape" mc:Ignorable="w14 w15 w16se wp14">
+<w:endnotes xmlns:wpc="http://schemas.microsoft.com/office/word/2010/wordprocessingCanvas" xmlns:mc="http://schemas.openxmlformats.org/markup-compatibility/2006" xmlns:o="urn:schemas-microsoft-com:office:office" xmlns:r="http://schemas.openxmlformats.org/officeDocument/2006/relationships" xmlns:m="http://schemas.openxmlformats.org/officeDocument/2006/math" xmlns:v="urn:schemas-microsoft-com:vml" xmlns:wp14="http://schemas.microsoft.com/office/word/2010/wordprocessingDrawing" xmlns:wp="http://schemas.openxmlformats.org/drawingml/2006/wordprocessingDrawing" xmlns:w10="urn:schemas-microsoft-com:office:word" xmlns:w="http://schemas.openxmlformats.org/wordprocessingml/2006/main" xmlns:w14="http://schemas.microsoft.com/office/word/2010/wordml" xmlns:w15="http://schemas.microsoft.com/office/word/2012/wordml" xmlns:wpg="http://schemas.microsoft.com/office/word/2010/wordprocessingGroup" xmlns:wpi="http://schemas.microsoft.com/office/word/2010/wordprocessingInk" xmlns:wne="http://schemas.microsoft.com/office/word/2006/wordml" xmlns:wps="http://schemas.microsoft.com/office/word/2010/wordprocessingShape" mc:Ignorable="w14 w15 wp14">
   <w:endnote w:type="separator" w:id="-1">
     <w:p>
       <w:pPr>
@@ -354,8 +667,38 @@
 </w:endnotes>
 </file>
 
+<file path=word/footer1.xml><?xml version="1.0" encoding="utf-8"?>
+<w:ftr xmlns:wpc="http://schemas.microsoft.com/office/word/2010/wordprocessingCanvas" xmlns:mc="http://schemas.openxmlformats.org/markup-compatibility/2006" xmlns:o="urn:schemas-microsoft-com:office:office" xmlns:r="http://schemas.openxmlformats.org/officeDocument/2006/relationships" xmlns:m="http://schemas.openxmlformats.org/officeDocument/2006/math" xmlns:v="urn:schemas-microsoft-com:vml" xmlns:wp14="http://schemas.microsoft.com/office/word/2010/wordprocessingDrawing" xmlns:wp="http://schemas.openxmlformats.org/drawingml/2006/wordprocessingDrawing" xmlns:w10="urn:schemas-microsoft-com:office:word" xmlns:w="http://schemas.openxmlformats.org/wordprocessingml/2006/main" xmlns:w14="http://schemas.microsoft.com/office/word/2010/wordml" xmlns:w15="http://schemas.microsoft.com/office/word/2012/wordml" xmlns:wpg="http://schemas.microsoft.com/office/word/2010/wordprocessingGroup" xmlns:wpi="http://schemas.microsoft.com/office/word/2010/wordprocessingInk" xmlns:wne="http://schemas.microsoft.com/office/word/2006/wordml" xmlns:wps="http://schemas.microsoft.com/office/word/2010/wordprocessingShape" mc:Ignorable="w14 w15 wp14">
+  <w:p>
+    <w:pPr>
+      <w:pStyle w:val="Footer"/>
+    </w:pPr>
+  </w:p>
+</w:ftr>
+</file>
+
+<file path=word/footer2.xml><?xml version="1.0" encoding="utf-8"?>
+<w:ftr xmlns:wpc="http://schemas.microsoft.com/office/word/2010/wordprocessingCanvas" xmlns:mc="http://schemas.openxmlformats.org/markup-compatibility/2006" xmlns:o="urn:schemas-microsoft-com:office:office" xmlns:r="http://schemas.openxmlformats.org/officeDocument/2006/relationships" xmlns:m="http://schemas.openxmlformats.org/officeDocument/2006/math" xmlns:v="urn:schemas-microsoft-com:vml" xmlns:wp14="http://schemas.microsoft.com/office/word/2010/wordprocessingDrawing" xmlns:wp="http://schemas.openxmlformats.org/drawingml/2006/wordprocessingDrawing" xmlns:w10="urn:schemas-microsoft-com:office:word" xmlns:w="http://schemas.openxmlformats.org/wordprocessingml/2006/main" xmlns:w14="http://schemas.microsoft.com/office/word/2010/wordml" xmlns:w15="http://schemas.microsoft.com/office/word/2012/wordml" xmlns:wpg="http://schemas.microsoft.com/office/word/2010/wordprocessingGroup" xmlns:wpi="http://schemas.microsoft.com/office/word/2010/wordprocessingInk" xmlns:wne="http://schemas.microsoft.com/office/word/2006/wordml" xmlns:wps="http://schemas.microsoft.com/office/word/2010/wordprocessingShape" mc:Ignorable="w14 w15 wp14">
+  <w:p>
+    <w:pPr>
+      <w:pStyle w:val="Footer"/>
+    </w:pPr>
+  </w:p>
+</w:ftr>
+</file>
+
+<file path=word/footer3.xml><?xml version="1.0" encoding="utf-8"?>
+<w:ftr xmlns:wpc="http://schemas.microsoft.com/office/word/2010/wordprocessingCanvas" xmlns:mc="http://schemas.openxmlformats.org/markup-compatibility/2006" xmlns:o="urn:schemas-microsoft-com:office:office" xmlns:r="http://schemas.openxmlformats.org/officeDocument/2006/relationships" xmlns:m="http://schemas.openxmlformats.org/officeDocument/2006/math" xmlns:v="urn:schemas-microsoft-com:vml" xmlns:wp14="http://schemas.microsoft.com/office/word/2010/wordprocessingDrawing" xmlns:wp="http://schemas.openxmlformats.org/drawingml/2006/wordprocessingDrawing" xmlns:w10="urn:schemas-microsoft-com:office:word" xmlns:w="http://schemas.openxmlformats.org/wordprocessingml/2006/main" xmlns:w14="http://schemas.microsoft.com/office/word/2010/wordml" xmlns:w15="http://schemas.microsoft.com/office/word/2012/wordml" xmlns:wpg="http://schemas.microsoft.com/office/word/2010/wordprocessingGroup" xmlns:wpi="http://schemas.microsoft.com/office/word/2010/wordprocessingInk" xmlns:wne="http://schemas.microsoft.com/office/word/2006/wordml" xmlns:wps="http://schemas.microsoft.com/office/word/2010/wordprocessingShape" mc:Ignorable="w14 w15 wp14">
+  <w:p>
+    <w:pPr>
+      <w:pStyle w:val="Footer"/>
+    </w:pPr>
+  </w:p>
+</w:ftr>
+</file>
+
 <file path=word/footnotes.xml><?xml version="1.0" encoding="utf-8"?>
-<w:footnotes xmlns:wpc="http://schemas.microsoft.com/office/word/2010/wordprocessingCanvas" xmlns:cx="http://schemas.microsoft.com/office/drawing/2014/chartex" xmlns:cx1="http://schemas.microsoft.com/office/drawing/2015/9/8/chartex" xmlns:mc="http://schemas.openxmlformats.org/markup-compatibility/2006" xmlns:o="urn:schemas-microsoft-com:office:office" xmlns:r="http://schemas.openxmlformats.org/officeDocument/2006/relationships" xmlns:m="http://schemas.openxmlformats.org/officeDocument/2006/math" xmlns:v="urn:schemas-microsoft-com:vml" xmlns:wp14="http://schemas.microsoft.com/office/word/2010/wordprocessingDrawing" xmlns:wp="http://schemas.openxmlformats.org/drawingml/2006/wordprocessingDrawing" xmlns:w10="urn:schemas-microsoft-com:office:word" xmlns:w="http://schemas.openxmlformats.org/wordprocessingml/2006/main" xmlns:w14="http://schemas.microsoft.com/office/word/2010/wordml" xmlns:w15="http://schemas.microsoft.com/office/word/2012/wordml" xmlns:w16se="http://schemas.microsoft.com/office/word/2015/wordml/symex" xmlns:wpg="http://schemas.microsoft.com/office/word/2010/wordprocessingGroup" xmlns:wpi="http://schemas.microsoft.com/office/word/2010/wordprocessingInk" xmlns:wne="http://schemas.microsoft.com/office/word/2006/wordml" xmlns:wps="http://schemas.microsoft.com/office/word/2010/wordprocessingShape" mc:Ignorable="w14 w15 w16se wp14">
+<w:footnotes xmlns:wpc="http://schemas.microsoft.com/office/word/2010/wordprocessingCanvas" xmlns:mc="http://schemas.openxmlformats.org/markup-compatibility/2006" xmlns:o="urn:schemas-microsoft-com:office:office" xmlns:r="http://schemas.openxmlformats.org/officeDocument/2006/relationships" xmlns:m="http://schemas.openxmlformats.org/officeDocument/2006/math" xmlns:v="urn:schemas-microsoft-com:vml" xmlns:wp14="http://schemas.microsoft.com/office/word/2010/wordprocessingDrawing" xmlns:wp="http://schemas.openxmlformats.org/drawingml/2006/wordprocessingDrawing" xmlns:w10="urn:schemas-microsoft-com:office:word" xmlns:w="http://schemas.openxmlformats.org/wordprocessingml/2006/main" xmlns:w14="http://schemas.microsoft.com/office/word/2010/wordml" xmlns:w15="http://schemas.microsoft.com/office/word/2012/wordml" xmlns:wpg="http://schemas.microsoft.com/office/word/2010/wordprocessingGroup" xmlns:wpi="http://schemas.microsoft.com/office/word/2010/wordprocessingInk" xmlns:wne="http://schemas.microsoft.com/office/word/2006/wordml" xmlns:wps="http://schemas.microsoft.com/office/word/2010/wordprocessingShape" mc:Ignorable="w14 w15 wp14">
   <w:footnote w:type="separator" w:id="-1">
     <w:p>
       <w:pPr>
@@ -380,13 +723,28 @@
 </file>
 
 <file path=word/header1.xml><?xml version="1.0" encoding="utf-8"?>
-<w:hdr xmlns:wpc="http://schemas.microsoft.com/office/word/2010/wordprocessingCanvas" xmlns:cx="http://schemas.microsoft.com/office/drawing/2014/chartex" xmlns:cx1="http://schemas.microsoft.com/office/drawing/2015/9/8/chartex" xmlns:mc="http://schemas.openxmlformats.org/markup-compatibility/2006" xmlns:o="urn:schemas-microsoft-com:office:office" xmlns:r="http://schemas.openxmlformats.org/officeDocument/2006/relationships" xmlns:m="http://schemas.openxmlformats.org/officeDocument/2006/math" xmlns:v="urn:schemas-microsoft-com:vml" xmlns:wp14="http://schemas.microsoft.com/office/word/2010/wordprocessingDrawing" xmlns:wp="http://schemas.openxmlformats.org/drawingml/2006/wordprocessingDrawing" xmlns:w10="urn:schemas-microsoft-com:office:word" xmlns:w="http://schemas.openxmlformats.org/wordprocessingml/2006/main" xmlns:w14="http://schemas.microsoft.com/office/word/2010/wordml" xmlns:w15="http://schemas.microsoft.com/office/word/2012/wordml" xmlns:w16se="http://schemas.microsoft.com/office/word/2015/wordml/symex" xmlns:wpg="http://schemas.microsoft.com/office/word/2010/wordprocessingGroup" xmlns:wpi="http://schemas.microsoft.com/office/word/2010/wordprocessingInk" xmlns:wne="http://schemas.microsoft.com/office/word/2006/wordml" xmlns:wps="http://schemas.microsoft.com/office/word/2010/wordprocessingShape" mc:Ignorable="w14 w15 w16se wp14">
+<w:hdr xmlns:wpc="http://schemas.microsoft.com/office/word/2010/wordprocessingCanvas" xmlns:mc="http://schemas.openxmlformats.org/markup-compatibility/2006" xmlns:o="urn:schemas-microsoft-com:office:office" xmlns:r="http://schemas.openxmlformats.org/officeDocument/2006/relationships" xmlns:m="http://schemas.openxmlformats.org/officeDocument/2006/math" xmlns:v="urn:schemas-microsoft-com:vml" xmlns:wp14="http://schemas.microsoft.com/office/word/2010/wordprocessingDrawing" xmlns:wp="http://schemas.openxmlformats.org/drawingml/2006/wordprocessingDrawing" xmlns:w10="urn:schemas-microsoft-com:office:word" xmlns:w="http://schemas.openxmlformats.org/wordprocessingml/2006/main" xmlns:w14="http://schemas.microsoft.com/office/word/2010/wordml" xmlns:w15="http://schemas.microsoft.com/office/word/2012/wordml" xmlns:wpg="http://schemas.microsoft.com/office/word/2010/wordprocessingGroup" xmlns:wpi="http://schemas.microsoft.com/office/word/2010/wordprocessingInk" xmlns:wne="http://schemas.microsoft.com/office/word/2006/wordml" xmlns:wps="http://schemas.microsoft.com/office/word/2010/wordprocessingShape" mc:Ignorable="w14 w15 wp14">
   <w:p>
     <w:pPr>
       <w:pStyle w:val="Header"/>
     </w:pPr>
+  </w:p>
+</w:hdr>
+</file>
+
+<file path=word/header2.xml><?xml version="1.0" encoding="utf-8"?>
+<w:hdr xmlns:wpc="http://schemas.microsoft.com/office/word/2010/wordprocessingCanvas" xmlns:mc="http://schemas.openxmlformats.org/markup-compatibility/2006" xmlns:o="urn:schemas-microsoft-com:office:office" xmlns:r="http://schemas.openxmlformats.org/officeDocument/2006/relationships" xmlns:m="http://schemas.openxmlformats.org/officeDocument/2006/math" xmlns:v="urn:schemas-microsoft-com:vml" xmlns:wp14="http://schemas.microsoft.com/office/word/2010/wordprocessingDrawing" xmlns:wp="http://schemas.openxmlformats.org/drawingml/2006/wordprocessingDrawing" xmlns:w10="urn:schemas-microsoft-com:office:word" xmlns:w="http://schemas.openxmlformats.org/wordprocessingml/2006/main" xmlns:w14="http://schemas.microsoft.com/office/word/2010/wordml" xmlns:w15="http://schemas.microsoft.com/office/word/2012/wordml" xmlns:wpg="http://schemas.microsoft.com/office/word/2010/wordprocessingGroup" xmlns:wpi="http://schemas.microsoft.com/office/word/2010/wordprocessingInk" xmlns:wne="http://schemas.microsoft.com/office/word/2006/wordml" xmlns:wps="http://schemas.microsoft.com/office/word/2010/wordprocessingShape" mc:Ignorable="w14 w15 wp14">
+  <w:p>
+    <w:pPr>
+      <w:pStyle w:val="Header"/>
+    </w:pPr>
+    <w:proofErr w:type="spellStart"/>
     <w:r>
-      <w:t>Lingyi Kong</w:t>
+      <w:t>Lingyi</w:t>
+    </w:r>
+    <w:proofErr w:type="spellEnd"/>
+    <w:r>
+      <w:t xml:space="preserve"> Kong</w:t>
     </w:r>
     <w:r>
       <w:tab/>
@@ -411,7 +769,15 @@
       <w:pStyle w:val="Header"/>
     </w:pPr>
     <w:r>
-      <w:t>Utkrisht Chennanchetty Ra</w:t>
+      <w:t xml:space="preserve">Utkrisht </w:t>
+    </w:r>
+    <w:proofErr w:type="spellStart"/>
+    <w:r>
+      <w:t>Chennanchetty</w:t>
+    </w:r>
+    <w:proofErr w:type="spellEnd"/>
+    <w:r>
+      <w:t xml:space="preserve"> Ra</w:t>
     </w:r>
     <w:r>
       <w:tab/>
@@ -433,8 +799,13 @@
     <w:pPr>
       <w:pStyle w:val="Header"/>
     </w:pPr>
+    <w:proofErr w:type="spellStart"/>
     <w:r>
-      <w:t>Yinji Lu</w:t>
+      <w:t>Yinji</w:t>
+    </w:r>
+    <w:proofErr w:type="spellEnd"/>
+    <w:r>
+      <w:t xml:space="preserve"> Lu</w:t>
     </w:r>
     <w:r>
       <w:tab/>
@@ -451,15 +822,48 @@
       <w:tab/>
     </w:r>
     <w:r>
-      <w:t>PID</w:t>
+      <w:t>A91085115</w:t>
     </w:r>
+    <w:bookmarkStart w:id="0" w:name="_GoBack"/>
+    <w:bookmarkEnd w:id="0"/>
+  </w:p>
+</w:hdr>
+</file>
+
+<file path=word/header3.xml><?xml version="1.0" encoding="utf-8"?>
+<w:hdr xmlns:wpc="http://schemas.microsoft.com/office/word/2010/wordprocessingCanvas" xmlns:mc="http://schemas.openxmlformats.org/markup-compatibility/2006" xmlns:o="urn:schemas-microsoft-com:office:office" xmlns:r="http://schemas.openxmlformats.org/officeDocument/2006/relationships" xmlns:m="http://schemas.openxmlformats.org/officeDocument/2006/math" xmlns:v="urn:schemas-microsoft-com:vml" xmlns:wp14="http://schemas.microsoft.com/office/word/2010/wordprocessingDrawing" xmlns:wp="http://schemas.openxmlformats.org/drawingml/2006/wordprocessingDrawing" xmlns:w10="urn:schemas-microsoft-com:office:word" xmlns:w="http://schemas.openxmlformats.org/wordprocessingml/2006/main" xmlns:w14="http://schemas.microsoft.com/office/word/2010/wordml" xmlns:w15="http://schemas.microsoft.com/office/word/2012/wordml" xmlns:wpg="http://schemas.microsoft.com/office/word/2010/wordprocessingGroup" xmlns:wpi="http://schemas.microsoft.com/office/word/2010/wordprocessingInk" xmlns:wne="http://schemas.microsoft.com/office/word/2006/wordml" xmlns:wps="http://schemas.microsoft.com/office/word/2010/wordprocessingShape" mc:Ignorable="w14 w15 wp14">
+  <w:p>
+    <w:pPr>
+      <w:pStyle w:val="Header"/>
+    </w:pPr>
   </w:p>
 </w:hdr>
 </file>
 
 <file path=word/numbering.xml><?xml version="1.0" encoding="utf-8"?>
-<w:numbering xmlns:wpc="http://schemas.microsoft.com/office/word/2010/wordprocessingCanvas" xmlns:cx="http://schemas.microsoft.com/office/drawing/2014/chartex" xmlns:cx1="http://schemas.microsoft.com/office/drawing/2015/9/8/chartex" xmlns:mc="http://schemas.openxmlformats.org/markup-compatibility/2006" xmlns:o="urn:schemas-microsoft-com:office:office" xmlns:r="http://schemas.openxmlformats.org/officeDocument/2006/relationships" xmlns:m="http://schemas.openxmlformats.org/officeDocument/2006/math" xmlns:v="urn:schemas-microsoft-com:vml" xmlns:wp14="http://schemas.microsoft.com/office/word/2010/wordprocessingDrawing" xmlns:wp="http://schemas.openxmlformats.org/drawingml/2006/wordprocessingDrawing" xmlns:w10="urn:schemas-microsoft-com:office:word" xmlns:w="http://schemas.openxmlformats.org/wordprocessingml/2006/main" xmlns:w14="http://schemas.microsoft.com/office/word/2010/wordml" xmlns:w15="http://schemas.microsoft.com/office/word/2012/wordml" xmlns:w16se="http://schemas.microsoft.com/office/word/2015/wordml/symex" xmlns:wpg="http://schemas.microsoft.com/office/word/2010/wordprocessingGroup" xmlns:wpi="http://schemas.microsoft.com/office/word/2010/wordprocessingInk" xmlns:wne="http://schemas.microsoft.com/office/word/2006/wordml" xmlns:wps="http://schemas.microsoft.com/office/word/2010/wordprocessingShape" mc:Ignorable="w14 w15 w16se wp14">
+<w:numbering xmlns:wpc="http://schemas.microsoft.com/office/word/2010/wordprocessingCanvas" xmlns:mc="http://schemas.openxmlformats.org/markup-compatibility/2006" xmlns:o="urn:schemas-microsoft-com:office:office" xmlns:r="http://schemas.openxmlformats.org/officeDocument/2006/relationships" xmlns:m="http://schemas.openxmlformats.org/officeDocument/2006/math" xmlns:v="urn:schemas-microsoft-com:vml" xmlns:wp14="http://schemas.microsoft.com/office/word/2010/wordprocessingDrawing" xmlns:wp="http://schemas.openxmlformats.org/drawingml/2006/wordprocessingDrawing" xmlns:w10="urn:schemas-microsoft-com:office:word" xmlns:w="http://schemas.openxmlformats.org/wordprocessingml/2006/main" xmlns:w14="http://schemas.microsoft.com/office/word/2010/wordml" xmlns:w15="http://schemas.microsoft.com/office/word/2012/wordml" xmlns:wpg="http://schemas.microsoft.com/office/word/2010/wordprocessingGroup" xmlns:wpi="http://schemas.microsoft.com/office/word/2010/wordprocessingInk" xmlns:wne="http://schemas.microsoft.com/office/word/2006/wordml" xmlns:wps="http://schemas.microsoft.com/office/word/2010/wordprocessingShape" mc:Ignorable="w14 w15 wp14">
   <w:abstractNum w:abstractNumId="0" w15:restartNumberingAfterBreak="0">
+    <w:nsid w:val="FFFFFF89"/>
+    <w:multiLevelType w:val="singleLevel"/>
+    <w:tmpl w:val="B9C09D2E"/>
+    <w:lvl w:ilvl="0">
+      <w:start w:val="1"/>
+      <w:numFmt w:val="bullet"/>
+      <w:pStyle w:val="ListBullet"/>
+      <w:lvlText w:val=""/>
+      <w:lvlJc w:val="left"/>
+      <w:pPr>
+        <w:tabs>
+          <w:tab w:val="num" w:pos="360"/>
+        </w:tabs>
+        <w:ind w:left="360" w:hanging="360"/>
+      </w:pPr>
+      <w:rPr>
+        <w:rFonts w:ascii="Symbol" w:hAnsi="Symbol" w:hint="default"/>
+      </w:rPr>
+    </w:lvl>
+  </w:abstractNum>
+  <w:abstractNum w:abstractNumId="1" w15:restartNumberingAfterBreak="0">
     <w:nsid w:val="141F2F81"/>
     <w:multiLevelType w:val="hybridMultilevel"/>
     <w:tmpl w:val="3EE09A22"/>
@@ -545,7 +949,120 @@
       </w:pPr>
     </w:lvl>
   </w:abstractNum>
-  <w:abstractNum w:abstractNumId="1" w15:restartNumberingAfterBreak="0">
+  <w:abstractNum w:abstractNumId="2" w15:restartNumberingAfterBreak="0">
+    <w:nsid w:val="1A305369"/>
+    <w:multiLevelType w:val="hybridMultilevel"/>
+    <w:tmpl w:val="40985BD4"/>
+    <w:lvl w:ilvl="0" w:tplc="04090001">
+      <w:start w:val="1"/>
+      <w:numFmt w:val="bullet"/>
+      <w:lvlText w:val=""/>
+      <w:lvlJc w:val="left"/>
+      <w:pPr>
+        <w:ind w:left="720" w:hanging="360"/>
+      </w:pPr>
+      <w:rPr>
+        <w:rFonts w:ascii="Symbol" w:hAnsi="Symbol" w:hint="default"/>
+      </w:rPr>
+    </w:lvl>
+    <w:lvl w:ilvl="1" w:tplc="04090003" w:tentative="1">
+      <w:start w:val="1"/>
+      <w:numFmt w:val="bullet"/>
+      <w:lvlText w:val="o"/>
+      <w:lvlJc w:val="left"/>
+      <w:pPr>
+        <w:ind w:left="1440" w:hanging="360"/>
+      </w:pPr>
+      <w:rPr>
+        <w:rFonts w:ascii="Courier New" w:hAnsi="Courier New" w:cs="Courier New" w:hint="default"/>
+      </w:rPr>
+    </w:lvl>
+    <w:lvl w:ilvl="2" w:tplc="04090005" w:tentative="1">
+      <w:start w:val="1"/>
+      <w:numFmt w:val="bullet"/>
+      <w:lvlText w:val=""/>
+      <w:lvlJc w:val="left"/>
+      <w:pPr>
+        <w:ind w:left="2160" w:hanging="360"/>
+      </w:pPr>
+      <w:rPr>
+        <w:rFonts w:ascii="Wingdings" w:hAnsi="Wingdings" w:hint="default"/>
+      </w:rPr>
+    </w:lvl>
+    <w:lvl w:ilvl="3" w:tplc="04090001" w:tentative="1">
+      <w:start w:val="1"/>
+      <w:numFmt w:val="bullet"/>
+      <w:lvlText w:val=""/>
+      <w:lvlJc w:val="left"/>
+      <w:pPr>
+        <w:ind w:left="2880" w:hanging="360"/>
+      </w:pPr>
+      <w:rPr>
+        <w:rFonts w:ascii="Symbol" w:hAnsi="Symbol" w:hint="default"/>
+      </w:rPr>
+    </w:lvl>
+    <w:lvl w:ilvl="4" w:tplc="04090003" w:tentative="1">
+      <w:start w:val="1"/>
+      <w:numFmt w:val="bullet"/>
+      <w:lvlText w:val="o"/>
+      <w:lvlJc w:val="left"/>
+      <w:pPr>
+        <w:ind w:left="3600" w:hanging="360"/>
+      </w:pPr>
+      <w:rPr>
+        <w:rFonts w:ascii="Courier New" w:hAnsi="Courier New" w:cs="Courier New" w:hint="default"/>
+      </w:rPr>
+    </w:lvl>
+    <w:lvl w:ilvl="5" w:tplc="04090005" w:tentative="1">
+      <w:start w:val="1"/>
+      <w:numFmt w:val="bullet"/>
+      <w:lvlText w:val=""/>
+      <w:lvlJc w:val="left"/>
+      <w:pPr>
+        <w:ind w:left="4320" w:hanging="360"/>
+      </w:pPr>
+      <w:rPr>
+        <w:rFonts w:ascii="Wingdings" w:hAnsi="Wingdings" w:hint="default"/>
+      </w:rPr>
+    </w:lvl>
+    <w:lvl w:ilvl="6" w:tplc="04090001" w:tentative="1">
+      <w:start w:val="1"/>
+      <w:numFmt w:val="bullet"/>
+      <w:lvlText w:val=""/>
+      <w:lvlJc w:val="left"/>
+      <w:pPr>
+        <w:ind w:left="5040" w:hanging="360"/>
+      </w:pPr>
+      <w:rPr>
+        <w:rFonts w:ascii="Symbol" w:hAnsi="Symbol" w:hint="default"/>
+      </w:rPr>
+    </w:lvl>
+    <w:lvl w:ilvl="7" w:tplc="04090003" w:tentative="1">
+      <w:start w:val="1"/>
+      <w:numFmt w:val="bullet"/>
+      <w:lvlText w:val="o"/>
+      <w:lvlJc w:val="left"/>
+      <w:pPr>
+        <w:ind w:left="5760" w:hanging="360"/>
+      </w:pPr>
+      <w:rPr>
+        <w:rFonts w:ascii="Courier New" w:hAnsi="Courier New" w:cs="Courier New" w:hint="default"/>
+      </w:rPr>
+    </w:lvl>
+    <w:lvl w:ilvl="8" w:tplc="04090005" w:tentative="1">
+      <w:start w:val="1"/>
+      <w:numFmt w:val="bullet"/>
+      <w:lvlText w:val=""/>
+      <w:lvlJc w:val="left"/>
+      <w:pPr>
+        <w:ind w:left="6480" w:hanging="360"/>
+      </w:pPr>
+      <w:rPr>
+        <w:rFonts w:ascii="Wingdings" w:hAnsi="Wingdings" w:hint="default"/>
+      </w:rPr>
+    </w:lvl>
+  </w:abstractNum>
+  <w:abstractNum w:abstractNumId="3" w15:restartNumberingAfterBreak="0">
     <w:nsid w:val="247F4896"/>
     <w:multiLevelType w:val="hybridMultilevel"/>
     <w:tmpl w:val="B212CF74"/>
@@ -658,7 +1175,7 @@
       </w:rPr>
     </w:lvl>
   </w:abstractNum>
-  <w:abstractNum w:abstractNumId="2" w15:restartNumberingAfterBreak="0">
+  <w:abstractNum w:abstractNumId="4" w15:restartNumberingAfterBreak="0">
     <w:nsid w:val="4DFA305A"/>
     <w:multiLevelType w:val="hybridMultilevel"/>
     <w:tmpl w:val="77BC0468"/>
@@ -771,7 +1288,7 @@
       </w:rPr>
     </w:lvl>
   </w:abstractNum>
-  <w:abstractNum w:abstractNumId="3" w15:restartNumberingAfterBreak="0">
+  <w:abstractNum w:abstractNumId="5" w15:restartNumberingAfterBreak="0">
     <w:nsid w:val="74B75015"/>
     <w:multiLevelType w:val="hybridMultilevel"/>
     <w:tmpl w:val="0ECADF36"/>
@@ -884,7 +1401,7 @@
       </w:rPr>
     </w:lvl>
   </w:abstractNum>
-  <w:abstractNum w:abstractNumId="4" w15:restartNumberingAfterBreak="0">
+  <w:abstractNum w:abstractNumId="6" w15:restartNumberingAfterBreak="0">
     <w:nsid w:val="7A7C47ED"/>
     <w:multiLevelType w:val="hybridMultilevel"/>
     <w:tmpl w:val="0D2CBC20"/>
@@ -998,25 +1515,31 @@
     </w:lvl>
   </w:abstractNum>
   <w:num w:numId="1">
+    <w:abstractNumId w:val="3"/>
+  </w:num>
+  <w:num w:numId="2">
+    <w:abstractNumId w:val="4"/>
+  </w:num>
+  <w:num w:numId="3">
     <w:abstractNumId w:val="1"/>
   </w:num>
-  <w:num w:numId="2">
-    <w:abstractNumId w:val="2"/>
+  <w:num w:numId="4">
+    <w:abstractNumId w:val="6"/>
   </w:num>
-  <w:num w:numId="3">
+  <w:num w:numId="5">
+    <w:abstractNumId w:val="5"/>
+  </w:num>
+  <w:num w:numId="6">
     <w:abstractNumId w:val="0"/>
   </w:num>
-  <w:num w:numId="4">
-    <w:abstractNumId w:val="4"/>
-  </w:num>
-  <w:num w:numId="5">
-    <w:abstractNumId w:val="3"/>
+  <w:num w:numId="7">
+    <w:abstractNumId w:val="2"/>
   </w:num>
 </w:numbering>
 </file>
 
 <file path=word/styles.xml><?xml version="1.0" encoding="utf-8"?>
-<w:styles xmlns:mc="http://schemas.openxmlformats.org/markup-compatibility/2006" xmlns:r="http://schemas.openxmlformats.org/officeDocument/2006/relationships" xmlns:w="http://schemas.openxmlformats.org/wordprocessingml/2006/main" xmlns:w14="http://schemas.microsoft.com/office/word/2010/wordml" xmlns:w15="http://schemas.microsoft.com/office/word/2012/wordml" xmlns:w16se="http://schemas.microsoft.com/office/word/2015/wordml/symex" mc:Ignorable="w14 w15 w16se">
+<w:styles xmlns:mc="http://schemas.openxmlformats.org/markup-compatibility/2006" xmlns:r="http://schemas.openxmlformats.org/officeDocument/2006/relationships" xmlns:w="http://schemas.openxmlformats.org/wordprocessingml/2006/main" xmlns:w14="http://schemas.microsoft.com/office/word/2010/wordml" xmlns:w15="http://schemas.microsoft.com/office/word/2012/wordml" mc:Ignorable="w14 w15">
   <w:docDefaults>
     <w:rPrDefault>
       <w:rPr>
@@ -1502,6 +2025,29 @@
       <w:contextualSpacing/>
     </w:pPr>
   </w:style>
+  <w:style w:type="paragraph" w:styleId="ListBullet">
+    <w:name w:val="List Bullet"/>
+    <w:basedOn w:val="Normal"/>
+    <w:uiPriority w:val="99"/>
+    <w:unhideWhenUsed/>
+    <w:rsid w:val="004A1FD8"/>
+    <w:pPr>
+      <w:numPr>
+        <w:numId w:val="6"/>
+      </w:numPr>
+      <w:contextualSpacing/>
+    </w:pPr>
+  </w:style>
+  <w:style w:type="character" w:styleId="PlaceholderText">
+    <w:name w:val="Placeholder Text"/>
+    <w:basedOn w:val="DefaultParagraphFont"/>
+    <w:uiPriority w:val="99"/>
+    <w:semiHidden/>
+    <w:rsid w:val="00EB2467"/>
+    <w:rPr>
+      <w:color w:val="808080"/>
+    </w:rPr>
+  </w:style>
 </w:styles>
 </file>
 

</xml_diff>